<commit_message>
This was suposed to be the last commit going into P1A prototype manufacturing, but there are likely missing pull-ups for the 2 I2C busses needing correction. Probably a 1k pullup for the high speed MPU I2C dada and clock, and more moderate 10k pullups for the shared I2C bus going to BME280. This commit represents the restore point for which almost all reievs have been done.
</commit_message>
<xml_diff>
--- a/pcb/sensors/Open_Telemetry_digitalSensorShield/Documentation/OpenFlyTelemetryOFT001V1.docx
+++ b/pcb/sensors/Open_Telemetry_digitalSensorShield/Documentation/OpenFlyTelemetryOFT001V1.docx
@@ -3547,6 +3547,12 @@
                 <w:lang w:val="en-US"/>
               </w:rPr>
             </w:pPr>
+            <w:r>
+              <w:rPr>
+                <w:lang w:val="en-US"/>
+              </w:rPr>
+              <w:t>-</w:t>
+            </w:r>
           </w:p>
         </w:tc>
         <w:tc>
@@ -3615,6 +3621,12 @@
                 <w:lang w:val="en-US"/>
               </w:rPr>
             </w:pPr>
+            <w:r>
+              <w:rPr>
+                <w:lang w:val="en-US"/>
+              </w:rPr>
+              <w:t>-</w:t>
+            </w:r>
           </w:p>
         </w:tc>
         <w:tc>
@@ -3683,6 +3695,12 @@
                 <w:lang w:val="en-US"/>
               </w:rPr>
             </w:pPr>
+            <w:r>
+              <w:rPr>
+                <w:lang w:val="en-US"/>
+              </w:rPr>
+              <w:t>-</w:t>
+            </w:r>
           </w:p>
         </w:tc>
         <w:tc>
@@ -3769,6 +3787,18 @@
                 <w:lang w:val="en-US"/>
               </w:rPr>
             </w:pPr>
+            <w:r>
+              <w:rPr>
+                <w:lang w:val="en-US"/>
+              </w:rPr>
+              <w:t>13 - IO13/A</w:t>
+            </w:r>
+            <w:r>
+              <w:rPr>
+                <w:lang w:val="en-US"/>
+              </w:rPr>
+              <w:t>2_6</w:t>
+            </w:r>
           </w:p>
         </w:tc>
         <w:tc>
@@ -3861,6 +3891,18 @@
                 <w:lang w:val="en-US"/>
               </w:rPr>
             </w:pPr>
+            <w:r>
+              <w:rPr>
+                <w:lang w:val="en-US"/>
+              </w:rPr>
+              <w:t>14 – IO12/</w:t>
+            </w:r>
+            <w:r>
+              <w:rPr>
+                <w:lang w:val="en-US"/>
+              </w:rPr>
+              <w:t>A2_5</w:t>
+            </w:r>
           </w:p>
         </w:tc>
         <w:tc>
@@ -3929,6 +3971,18 @@
                 <w:lang w:val="en-US"/>
               </w:rPr>
             </w:pPr>
+            <w:r>
+              <w:rPr>
+                <w:lang w:val="en-US"/>
+              </w:rPr>
+              <w:t>12 – IO27/</w:t>
+            </w:r>
+            <w:r>
+              <w:rPr>
+                <w:lang w:val="en-US"/>
+              </w:rPr>
+              <w:t>A2_7</w:t>
+            </w:r>
           </w:p>
         </w:tc>
         <w:tc>
@@ -3997,6 +4051,24 @@
                 <w:lang w:val="en-US"/>
               </w:rPr>
             </w:pPr>
+            <w:r>
+              <w:rPr>
+                <w:lang w:val="en-US"/>
+              </w:rPr>
+              <w:t xml:space="preserve">9 - </w:t>
+            </w:r>
+            <w:r>
+              <w:rPr>
+                <w:lang w:val="en-US"/>
+              </w:rPr>
+              <w:t>IO33</w:t>
+            </w:r>
+            <w:r>
+              <w:rPr>
+                <w:lang w:val="en-US"/>
+              </w:rPr>
+              <w:t>/A1_5</w:t>
+            </w:r>
           </w:p>
         </w:tc>
         <w:tc>
@@ -4065,6 +4137,30 @@
                 <w:lang w:val="en-US"/>
               </w:rPr>
             </w:pPr>
+            <w:r>
+              <w:rPr>
+                <w:lang w:val="en-US"/>
+              </w:rPr>
+              <w:t xml:space="preserve">23 </w:t>
+            </w:r>
+            <w:r>
+              <w:rPr>
+                <w:lang w:val="en-US"/>
+              </w:rPr>
+              <w:t>–</w:t>
+            </w:r>
+            <w:r>
+              <w:rPr>
+                <w:lang w:val="en-US"/>
+              </w:rPr>
+              <w:t xml:space="preserve"> I</w:t>
+            </w:r>
+            <w:r>
+              <w:rPr>
+                <w:lang w:val="en-US"/>
+              </w:rPr>
+              <w:t>O15/A2_3</w:t>
+            </w:r>
           </w:p>
         </w:tc>
         <w:tc>
@@ -4133,6 +4229,18 @@
                 <w:lang w:val="en-US"/>
               </w:rPr>
             </w:pPr>
+            <w:r>
+              <w:rPr>
+                <w:lang w:val="en-US"/>
+              </w:rPr>
+              <w:t>8 – IO32/</w:t>
+            </w:r>
+            <w:r>
+              <w:rPr>
+                <w:lang w:val="en-US"/>
+              </w:rPr>
+              <w:t>A1_4</w:t>
+            </w:r>
           </w:p>
         </w:tc>
         <w:tc>
@@ -4193,7 +4301,19 @@
               <w:rPr>
                 <w:lang w:val="en-US"/>
               </w:rPr>
-              <w:t>I14_A6</w:t>
+              <w:t>I</w:t>
+            </w:r>
+            <w:r>
+              <w:rPr>
+                <w:lang w:val="en-US"/>
+              </w:rPr>
+              <w:t>O</w:t>
+            </w:r>
+            <w:r>
+              <w:rPr>
+                <w:lang w:val="en-US"/>
+              </w:rPr>
+              <w:t>14_A6</w:t>
             </w:r>
           </w:p>
         </w:tc>
@@ -4207,6 +4327,24 @@
                 <w:lang w:val="en-US"/>
               </w:rPr>
             </w:pPr>
+            <w:r>
+              <w:rPr>
+                <w:lang w:val="en-US"/>
+              </w:rPr>
+              <w:t>13</w:t>
+            </w:r>
+            <w:r>
+              <w:rPr>
+                <w:lang w:val="en-US"/>
+              </w:rPr>
+              <w:t xml:space="preserve"> – IO14/</w:t>
+            </w:r>
+            <w:r>
+              <w:rPr>
+                <w:lang w:val="en-US"/>
+              </w:rPr>
+              <w:t>A2_6</w:t>
+            </w:r>
           </w:p>
         </w:tc>
         <w:tc>
@@ -4281,6 +4419,12 @@
                 <w:lang w:val="en-US"/>
               </w:rPr>
             </w:pPr>
+            <w:r>
+              <w:rPr>
+                <w:lang w:val="en-US"/>
+              </w:rPr>
+              <w:t>36 – IO22</w:t>
+            </w:r>
           </w:p>
         </w:tc>
         <w:tc>
@@ -4380,6 +4524,12 @@
                 <w:lang w:val="en-US"/>
               </w:rPr>
             </w:pPr>
+            <w:r>
+              <w:rPr>
+                <w:lang w:val="en-US"/>
+              </w:rPr>
+              <w:t>37 – IO23</w:t>
+            </w:r>
           </w:p>
         </w:tc>
         <w:tc>
@@ -4709,6 +4859,24 @@
                 <w:lang w:val="en-US"/>
               </w:rPr>
             </w:pPr>
+            <w:r>
+              <w:rPr>
+                <w:lang w:val="en-US"/>
+              </w:rPr>
+              <w:t>33</w:t>
+            </w:r>
+            <w:r>
+              <w:rPr>
+                <w:lang w:val="en-US"/>
+              </w:rPr>
+              <w:t xml:space="preserve"> - </w:t>
+            </w:r>
+            <w:r>
+              <w:rPr>
+                <w:lang w:val="en-US"/>
+              </w:rPr>
+              <w:t>IO21</w:t>
+            </w:r>
           </w:p>
         </w:tc>
         <w:tc>
@@ -4807,6 +4975,24 @@
                 <w:lang w:val="en-US"/>
               </w:rPr>
             </w:pPr>
+            <w:r>
+              <w:rPr>
+                <w:lang w:val="en-US"/>
+              </w:rPr>
+              <w:t>28</w:t>
+            </w:r>
+            <w:r>
+              <w:rPr>
+                <w:lang w:val="en-US"/>
+              </w:rPr>
+              <w:t xml:space="preserve"> - </w:t>
+            </w:r>
+            <w:r>
+              <w:rPr>
+                <w:lang w:val="en-US"/>
+              </w:rPr>
+              <w:t>IO17</w:t>
+            </w:r>
           </w:p>
         </w:tc>
         <w:tc>
@@ -4906,6 +5092,24 @@
                 <w:lang w:val="en-US"/>
               </w:rPr>
             </w:pPr>
+            <w:r>
+              <w:rPr>
+                <w:lang w:val="en-US"/>
+              </w:rPr>
+              <w:t>27</w:t>
+            </w:r>
+            <w:r>
+              <w:rPr>
+                <w:lang w:val="en-US"/>
+              </w:rPr>
+              <w:t xml:space="preserve"> - </w:t>
+            </w:r>
+            <w:r>
+              <w:rPr>
+                <w:lang w:val="en-US"/>
+              </w:rPr>
+              <w:t>IO16</w:t>
+            </w:r>
           </w:p>
         </w:tc>
         <w:tc>
@@ -4987,6 +5191,24 @@
                 <w:lang w:val="en-US"/>
               </w:rPr>
             </w:pPr>
+            <w:r>
+              <w:rPr>
+                <w:lang w:val="en-US"/>
+              </w:rPr>
+              <w:t>31</w:t>
+            </w:r>
+            <w:r>
+              <w:rPr>
+                <w:lang w:val="en-US"/>
+              </w:rPr>
+              <w:t xml:space="preserve"> - </w:t>
+            </w:r>
+            <w:r>
+              <w:rPr>
+                <w:lang w:val="en-US"/>
+              </w:rPr>
+              <w:t>IO19</w:t>
+            </w:r>
           </w:p>
         </w:tc>
         <w:tc>
@@ -5055,6 +5277,24 @@
                 <w:lang w:val="en-US"/>
               </w:rPr>
             </w:pPr>
+            <w:r>
+              <w:rPr>
+                <w:lang w:val="en-US"/>
+              </w:rPr>
+              <w:t>30</w:t>
+            </w:r>
+            <w:r>
+              <w:rPr>
+                <w:lang w:val="en-US"/>
+              </w:rPr>
+              <w:t xml:space="preserve"> - </w:t>
+            </w:r>
+            <w:r>
+              <w:rPr>
+                <w:lang w:val="en-US"/>
+              </w:rPr>
+              <w:t>IO18</w:t>
+            </w:r>
           </w:p>
         </w:tc>
         <w:tc>
@@ -5123,6 +5363,36 @@
                 <w:lang w:val="en-US"/>
               </w:rPr>
             </w:pPr>
+            <w:r>
+              <w:rPr>
+                <w:lang w:val="en-US"/>
+              </w:rPr>
+              <w:t>29</w:t>
+            </w:r>
+            <w:r>
+              <w:rPr>
+                <w:lang w:val="en-US"/>
+              </w:rPr>
+              <w:t xml:space="preserve"> </w:t>
+            </w:r>
+            <w:r>
+              <w:rPr>
+                <w:lang w:val="en-US"/>
+              </w:rPr>
+              <w:t>-</w:t>
+            </w:r>
+            <w:r>
+              <w:rPr>
+                <w:lang w:val="en-US"/>
+              </w:rPr>
+              <w:t xml:space="preserve"> </w:t>
+            </w:r>
+            <w:r>
+              <w:rPr>
+                <w:lang w:val="en-US"/>
+              </w:rPr>
+              <w:t>IO5</w:t>
+            </w:r>
           </w:p>
         </w:tc>
         <w:tc>
@@ -5215,6 +5485,36 @@
                 <w:lang w:val="en-US"/>
               </w:rPr>
             </w:pPr>
+            <w:r>
+              <w:rPr>
+                <w:lang w:val="en-US"/>
+              </w:rPr>
+              <w:t>26</w:t>
+            </w:r>
+            <w:r>
+              <w:rPr>
+                <w:lang w:val="en-US"/>
+              </w:rPr>
+              <w:t xml:space="preserve"> </w:t>
+            </w:r>
+            <w:r>
+              <w:rPr>
+                <w:lang w:val="en-US"/>
+              </w:rPr>
+              <w:t xml:space="preserve">- </w:t>
+            </w:r>
+            <w:r>
+              <w:rPr>
+                <w:lang w:val="en-US"/>
+              </w:rPr>
+              <w:t>IO4/</w:t>
+            </w:r>
+            <w:r>
+              <w:rPr>
+                <w:lang w:val="en-US"/>
+              </w:rPr>
+              <w:t>A2_2</w:t>
+            </w:r>
           </w:p>
         </w:tc>
         <w:tc>
@@ -5295,6 +5595,12 @@
                 <w:lang w:val="en-US"/>
               </w:rPr>
             </w:pPr>
+            <w:r>
+              <w:rPr>
+                <w:lang w:val="en-US"/>
+              </w:rPr>
+              <w:t>4 - IO36/A1_0</w:t>
+            </w:r>
           </w:p>
         </w:tc>
         <w:tc>
@@ -5381,6 +5687,24 @@
                 <w:lang w:val="en-US"/>
               </w:rPr>
             </w:pPr>
+            <w:r>
+              <w:rPr>
+                <w:lang w:val="en-US"/>
+              </w:rPr>
+              <w:t xml:space="preserve">5 </w:t>
+            </w:r>
+            <w:r>
+              <w:rPr>
+                <w:lang w:val="en-US"/>
+              </w:rPr>
+              <w:t>– IO39/</w:t>
+            </w:r>
+            <w:r>
+              <w:rPr>
+                <w:lang w:val="en-US"/>
+              </w:rPr>
+              <w:t>A1_3</w:t>
+            </w:r>
           </w:p>
         </w:tc>
         <w:tc>
@@ -5449,6 +5773,26 @@
                 <w:lang w:val="en-US"/>
               </w:rPr>
             </w:pPr>
+            <w:r>
+              <w:rPr>
+                <w:lang w:val="en-US"/>
+              </w:rPr>
+              <w:t>6 – I</w:t>
+            </w:r>
+            <w:r>
+              <w:rPr>
+                <w:lang w:val="en-US"/>
+              </w:rPr>
+              <w:t>34</w:t>
+            </w:r>
+            <w:bookmarkStart w:id="0" w:name="_GoBack"/>
+            <w:bookmarkEnd w:id="0"/>
+            <w:r>
+              <w:rPr>
+                <w:lang w:val="en-US"/>
+              </w:rPr>
+              <w:t>/A1_6</w:t>
+            </w:r>
           </w:p>
         </w:tc>
         <w:tc>
@@ -5517,6 +5861,48 @@
                 <w:lang w:val="en-US"/>
               </w:rPr>
             </w:pPr>
+            <w:r>
+              <w:rPr>
+                <w:lang w:val="en-US"/>
+              </w:rPr>
+              <w:t>10</w:t>
+            </w:r>
+            <w:r>
+              <w:rPr>
+                <w:lang w:val="en-US"/>
+              </w:rPr>
+              <w:t xml:space="preserve"> – </w:t>
+            </w:r>
+            <w:r>
+              <w:rPr>
+                <w:lang w:val="en-US"/>
+              </w:rPr>
+              <w:t>IO</w:t>
+            </w:r>
+            <w:r>
+              <w:rPr>
+                <w:lang w:val="en-US"/>
+              </w:rPr>
+              <w:t>25/</w:t>
+            </w:r>
+            <w:r>
+              <w:rPr>
+                <w:lang w:val="en-US"/>
+              </w:rPr>
+              <w:t>DAC1</w:t>
+            </w:r>
+            <w:r>
+              <w:rPr>
+                <w:lang w:val="en-US"/>
+              </w:rPr>
+              <w:t>/A</w:t>
+            </w:r>
+            <w:r>
+              <w:rPr>
+                <w:lang w:val="en-US"/>
+              </w:rPr>
+              <w:t>2_8</w:t>
+            </w:r>
           </w:p>
         </w:tc>
         <w:tc>
@@ -5591,6 +5977,48 @@
                 <w:lang w:val="en-US"/>
               </w:rPr>
             </w:pPr>
+            <w:r>
+              <w:rPr>
+                <w:lang w:val="en-US"/>
+              </w:rPr>
+              <w:t>11</w:t>
+            </w:r>
+            <w:r>
+              <w:rPr>
+                <w:lang w:val="en-US"/>
+              </w:rPr>
+              <w:t xml:space="preserve"> – IO2</w:t>
+            </w:r>
+            <w:r>
+              <w:rPr>
+                <w:lang w:val="en-US"/>
+              </w:rPr>
+              <w:t>6</w:t>
+            </w:r>
+            <w:r>
+              <w:rPr>
+                <w:lang w:val="en-US"/>
+              </w:rPr>
+              <w:t>/DAC</w:t>
+            </w:r>
+            <w:r>
+              <w:rPr>
+                <w:lang w:val="en-US"/>
+              </w:rPr>
+              <w:t>2</w:t>
+            </w:r>
+            <w:r>
+              <w:rPr>
+                <w:lang w:val="en-US"/>
+              </w:rPr>
+              <w:t>/A2_</w:t>
+            </w:r>
+            <w:r>
+              <w:rPr>
+                <w:lang w:val="en-US"/>
+              </w:rPr>
+              <w:t>9</w:t>
+            </w:r>
           </w:p>
         </w:tc>
         <w:tc>
@@ -5659,6 +6087,12 @@
                 <w:lang w:val="en-US"/>
               </w:rPr>
             </w:pPr>
+            <w:r>
+              <w:rPr>
+                <w:lang w:val="en-US"/>
+              </w:rPr>
+              <w:t>-</w:t>
+            </w:r>
           </w:p>
         </w:tc>
         <w:tc>
@@ -5739,6 +6173,12 @@
                 <w:lang w:val="en-US"/>
               </w:rPr>
             </w:pPr>
+            <w:r>
+              <w:rPr>
+                <w:lang w:val="en-US"/>
+              </w:rPr>
+              <w:t>-</w:t>
+            </w:r>
           </w:p>
         </w:tc>
         <w:tc>
@@ -5825,6 +6265,12 @@
                 <w:lang w:val="en-US"/>
               </w:rPr>
             </w:pPr>
+            <w:r>
+              <w:rPr>
+                <w:lang w:val="en-US"/>
+              </w:rPr>
+              <w:t>-</w:t>
+            </w:r>
           </w:p>
         </w:tc>
         <w:tc>
@@ -5847,19 +6293,7 @@
               <w:rPr>
                 <w:lang w:val="en-US"/>
               </w:rPr>
-              <w:t xml:space="preserve">120 mA </w:t>
-            </w:r>
-            <w:r>
-              <w:rPr>
-                <w:lang w:val="en-US"/>
-              </w:rPr>
-              <w:t>from ESP32 motherboard</w:t>
-            </w:r>
-            <w:r>
-              <w:rPr>
-                <w:lang w:val="en-US"/>
-              </w:rPr>
-              <w:t xml:space="preserve"> </w:t>
+              <w:t xml:space="preserve">120 mA from ESP32 motherboard </w:t>
             </w:r>
             <w:r>
               <w:rPr>
@@ -5923,6 +6357,12 @@
                 <w:lang w:val="en-US"/>
               </w:rPr>
             </w:pPr>
+            <w:r>
+              <w:rPr>
+                <w:lang w:val="en-US"/>
+              </w:rPr>
+              <w:t>3 - EN</w:t>
+            </w:r>
           </w:p>
         </w:tc>
         <w:tc>
@@ -7271,19 +7711,7 @@
         <w:rPr>
           <w:lang w:val="en-US"/>
         </w:rPr>
-        <w:t xml:space="preserve">Figure </w:t>
-      </w:r>
-      <w:r>
-        <w:rPr>
-          <w:lang w:val="en-US"/>
-        </w:rPr>
-        <w:t>9</w:t>
-      </w:r>
-      <w:r>
-        <w:rPr>
-          <w:lang w:val="en-US"/>
-        </w:rPr>
-        <w:t>: OFT001 v1 circuit schematics</w:t>
+        <w:t>Figure 9: OFT001 v1 circuit schematics</w:t>
       </w:r>
     </w:p>
     <w:p>
@@ -8969,8 +9397,6 @@
         </w:rPr>
         <w:t>5</w:t>
       </w:r>
-      <w:bookmarkStart w:id="0" w:name="_GoBack"/>
-      <w:bookmarkEnd w:id="0"/>
       <w:r>
         <w:rPr>
           <w:lang w:val="en-US"/>
@@ -11140,7 +11566,7 @@
       <w:rPr>
         <w:lang w:val="en-US"/>
       </w:rPr>
-      <w:t>2</w:t>
+      <w:t>3</w:t>
     </w:r>
     <w:r>
       <w:rPr>
@@ -11205,7 +11631,7 @@
       <w:rPr>
         <w:lang w:val="en-US"/>
       </w:rPr>
-      <w:t>8</w:t>
+      <w:t>9</w:t>
     </w:r>
     <w:r>
       <w:rPr>
@@ -12370,7 +12796,7 @@
 </file>
 
 <file path=customXml/itemProps1.xml><?xml version="1.0" encoding="utf-8"?>
-<ds:datastoreItem xmlns:ds="http://schemas.openxmlformats.org/officeDocument/2006/customXml" ds:itemID="{366A6207-6915-465E-976D-1638CB758780}">
+<ds:datastoreItem xmlns:ds="http://schemas.openxmlformats.org/officeDocument/2006/customXml" ds:itemID="{4542CADA-AF87-4C21-957C-92113346D0EF}">
   <ds:schemaRefs>
     <ds:schemaRef ds:uri="http://schemas.openxmlformats.org/officeDocument/2006/bibliography"/>
   </ds:schemaRefs>

</xml_diff>

<commit_message>
P1A02 files sent to manufactuing review. Added R17, R18, R19, RR20 I2C pullups for reliability and hiher speeds.
</commit_message>
<xml_diff>
--- a/pcb/sensors/Open_Telemetry_digitalSensorShield/Documentation/OpenFlyTelemetryOFT001V1.docx
+++ b/pcb/sensors/Open_Telemetry_digitalSensorShield/Documentation/OpenFlyTelemetryOFT001V1.docx
@@ -11,6 +11,8 @@
           <w:lang w:val="en-US"/>
         </w:rPr>
       </w:pPr>
+      <w:bookmarkStart w:id="0" w:name="_GoBack"/>
+      <w:bookmarkEnd w:id="0"/>
       <w:r>
         <w:rPr>
           <w:b/>
@@ -67,6 +69,7 @@
           </wp:anchor>
         </w:drawing>
       </w:r>
+      <w:proofErr w:type="spellStart"/>
       <w:r>
         <w:rPr>
           <w:b/>
@@ -75,7 +78,18 @@
           <w:szCs w:val="96"/>
           <w:lang w:val="en-US"/>
         </w:rPr>
-        <w:t xml:space="preserve">OpenFly Telemetry </w:t>
+        <w:t>OpenFly</w:t>
+      </w:r>
+      <w:proofErr w:type="spellEnd"/>
+      <w:r>
+        <w:rPr>
+          <w:b/>
+          <w:bCs/>
+          <w:sz w:val="96"/>
+          <w:szCs w:val="96"/>
+          <w:lang w:val="en-US"/>
+        </w:rPr>
+        <w:t xml:space="preserve"> Telemetry </w:t>
       </w:r>
       <w:r>
         <w:rPr>
@@ -367,11 +381,19 @@
         </w:rPr>
         <w:t xml:space="preserve">official </w:t>
       </w:r>
-      <w:r>
-        <w:rPr>
-          <w:lang w:val="en-US"/>
-        </w:rPr>
-        <w:t>OpenFly Telemetry project</w:t>
+      <w:proofErr w:type="spellStart"/>
+      <w:r>
+        <w:rPr>
+          <w:lang w:val="en-US"/>
+        </w:rPr>
+        <w:t>OpenFly</w:t>
+      </w:r>
+      <w:proofErr w:type="spellEnd"/>
+      <w:r>
+        <w:rPr>
+          <w:lang w:val="en-US"/>
+        </w:rPr>
+        <w:t xml:space="preserve"> Telemetry project</w:t>
       </w:r>
       <w:r>
         <w:rPr>
@@ -528,12 +550,14 @@
         </w:rPr>
         <w:t xml:space="preserve">the </w:t>
       </w:r>
+      <w:proofErr w:type="spellStart"/>
       <w:r>
         <w:rPr>
           <w:lang w:val="en-US"/>
         </w:rPr>
         <w:t>OpenFly</w:t>
       </w:r>
+      <w:proofErr w:type="spellEnd"/>
       <w:r>
         <w:rPr>
           <w:lang w:val="en-US"/>
@@ -721,6 +745,7 @@
           <w:lang w:val="en-US"/>
         </w:rPr>
       </w:pPr>
+      <w:proofErr w:type="spellStart"/>
       <w:r>
         <w:rPr>
           <w:b/>
@@ -728,15 +753,16 @@
           <w:lang w:val="en-US"/>
         </w:rPr>
         <w:lastRenderedPageBreak/>
-        <w:t>OpenFly Telemetry</w:t>
-      </w:r>
+        <w:t>OpenFly</w:t>
+      </w:r>
+      <w:proofErr w:type="spellEnd"/>
       <w:r>
         <w:rPr>
           <w:b/>
           <w:bCs/>
           <w:lang w:val="en-US"/>
         </w:rPr>
-        <w:t xml:space="preserve"> </w:t>
+        <w:t xml:space="preserve"> Telemetry</w:t>
       </w:r>
       <w:r>
         <w:rPr>
@@ -744,6 +770,14 @@
           <w:bCs/>
           <w:lang w:val="en-US"/>
         </w:rPr>
+        <w:t xml:space="preserve"> </w:t>
+      </w:r>
+      <w:r>
+        <w:rPr>
+          <w:b/>
+          <w:bCs/>
+          <w:lang w:val="en-US"/>
+        </w:rPr>
         <w:t>overview</w:t>
       </w:r>
     </w:p>
@@ -753,11 +787,19 @@
           <w:lang w:val="en-US"/>
         </w:rPr>
       </w:pPr>
-      <w:r>
-        <w:rPr>
-          <w:lang w:val="en-US"/>
-        </w:rPr>
-        <w:t xml:space="preserve">OpenFly Telemetry is an </w:t>
+      <w:proofErr w:type="spellStart"/>
+      <w:r>
+        <w:rPr>
+          <w:lang w:val="en-US"/>
+        </w:rPr>
+        <w:t>OpenFly</w:t>
+      </w:r>
+      <w:proofErr w:type="spellEnd"/>
+      <w:r>
+        <w:rPr>
+          <w:lang w:val="en-US"/>
+        </w:rPr>
+        <w:t xml:space="preserve"> Telemetry is an </w:t>
       </w:r>
       <w:r>
         <w:rPr>
@@ -859,8 +901,16 @@
         <w:rPr>
           <w:lang w:val="en-US"/>
         </w:rPr>
-        <w:t xml:space="preserve"> are some time</w:t>
-      </w:r>
+        <w:t xml:space="preserve"> are </w:t>
+      </w:r>
+      <w:proofErr w:type="spellStart"/>
+      <w:r>
+        <w:rPr>
+          <w:lang w:val="en-US"/>
+        </w:rPr>
+        <w:t>some time</w:t>
+      </w:r>
+      <w:proofErr w:type="spellEnd"/>
       <w:r>
         <w:rPr>
           <w:lang w:val="en-US"/>
@@ -1016,7 +1066,21 @@
         <w:rPr>
           <w:lang w:val="en-US"/>
         </w:rPr>
-        <w:t>Figure 1: OpenFly Telemetry basic idea</w:t>
+        <w:t xml:space="preserve">Figure 1: </w:t>
+      </w:r>
+      <w:proofErr w:type="spellStart"/>
+      <w:r>
+        <w:rPr>
+          <w:lang w:val="en-US"/>
+        </w:rPr>
+        <w:t>OpenFly</w:t>
+      </w:r>
+      <w:proofErr w:type="spellEnd"/>
+      <w:r>
+        <w:rPr>
+          <w:lang w:val="en-US"/>
+        </w:rPr>
+        <w:t xml:space="preserve"> Telemetry basic idea</w:t>
       </w:r>
     </w:p>
     <w:p>
@@ -1060,13 +1124,22 @@
           <w:lang w:val="en-US"/>
         </w:rPr>
       </w:pPr>
+      <w:proofErr w:type="spellStart"/>
       <w:r>
         <w:rPr>
           <w:b/>
           <w:lang w:val="en-US"/>
         </w:rPr>
         <w:lastRenderedPageBreak/>
-        <w:t>OpenFly Telemetry (</w:t>
+        <w:t>OpenFly</w:t>
+      </w:r>
+      <w:proofErr w:type="spellEnd"/>
+      <w:r>
+        <w:rPr>
+          <w:b/>
+          <w:lang w:val="en-US"/>
+        </w:rPr>
+        <w:t xml:space="preserve"> Telemetry (</w:t>
       </w:r>
       <w:r>
         <w:rPr>
@@ -1263,7 +1336,21 @@
         <w:rPr>
           <w:lang w:val="en-US"/>
         </w:rPr>
-        <w:t xml:space="preserve">Figure 2: OpenFly Telemetry </w:t>
+        <w:t xml:space="preserve">Figure 2: </w:t>
+      </w:r>
+      <w:proofErr w:type="spellStart"/>
+      <w:r>
+        <w:rPr>
+          <w:lang w:val="en-US"/>
+        </w:rPr>
+        <w:t>OpenFly</w:t>
+      </w:r>
+      <w:proofErr w:type="spellEnd"/>
+      <w:r>
+        <w:rPr>
+          <w:lang w:val="en-US"/>
+        </w:rPr>
+        <w:t xml:space="preserve"> Telemetry </w:t>
       </w:r>
       <w:r>
         <w:rPr>
@@ -1409,7 +1496,14 @@
         <w:rPr>
           <w:lang w:val="en-US"/>
         </w:rPr>
-        <w:t>from E</w:t>
+        <w:t xml:space="preserve">from </w:t>
+      </w:r>
+      <w:proofErr w:type="spellStart"/>
+      <w:r>
+        <w:rPr>
+          <w:lang w:val="en-US"/>
+        </w:rPr>
+        <w:t>E</w:t>
       </w:r>
       <w:r>
         <w:rPr>
@@ -1427,7 +1521,14 @@
         <w:rPr>
           <w:lang w:val="en-US"/>
         </w:rPr>
-        <w:t>f (</w:t>
+        <w:t>f</w:t>
+      </w:r>
+      <w:proofErr w:type="spellEnd"/>
+      <w:r>
+        <w:rPr>
+          <w:lang w:val="en-US"/>
+        </w:rPr>
+        <w:t xml:space="preserve"> (</w:t>
       </w:r>
       <w:r>
         <w:rPr>
@@ -1805,6 +1906,7 @@
         </w:rPr>
         <w:t xml:space="preserve"> through the </w:t>
       </w:r>
+      <w:proofErr w:type="gramStart"/>
       <w:r>
         <w:rPr>
           <w:lang w:val="en-US"/>
@@ -1817,6 +1919,7 @@
         </w:rPr>
         <w:t>PORT</w:t>
       </w:r>
+      <w:proofErr w:type="gramEnd"/>
       <w:r>
         <w:rPr>
           <w:lang w:val="en-US"/>
@@ -1936,7 +2039,21 @@
         <w:rPr>
           <w:lang w:val="en-US"/>
         </w:rPr>
-        <w:t>the radio control receiver through its S.PORT an</w:t>
+        <w:t xml:space="preserve">the radio control receiver through its </w:t>
+      </w:r>
+      <w:proofErr w:type="gramStart"/>
+      <w:r>
+        <w:rPr>
+          <w:lang w:val="en-US"/>
+        </w:rPr>
+        <w:t>S.PORT</w:t>
+      </w:r>
+      <w:proofErr w:type="gramEnd"/>
+      <w:r>
+        <w:rPr>
+          <w:lang w:val="en-US"/>
+        </w:rPr>
+        <w:t xml:space="preserve"> an</w:t>
       </w:r>
       <w:r>
         <w:rPr>
@@ -2035,11 +2152,19 @@
         </w:rPr>
         <w:t xml:space="preserve">: </w:t>
       </w:r>
-      <w:r>
-        <w:rPr>
-          <w:lang w:val="en-US"/>
-        </w:rPr>
-        <w:t xml:space="preserve">Frsky XR4 </w:t>
+      <w:proofErr w:type="spellStart"/>
+      <w:r>
+        <w:rPr>
+          <w:lang w:val="en-US"/>
+        </w:rPr>
+        <w:t>Frsky</w:t>
+      </w:r>
+      <w:proofErr w:type="spellEnd"/>
+      <w:r>
+        <w:rPr>
+          <w:lang w:val="en-US"/>
+        </w:rPr>
+        <w:t xml:space="preserve"> XR4 </w:t>
       </w:r>
       <w:r>
         <w:rPr>
@@ -2069,8 +2194,16 @@
         <w:rPr>
           <w:lang w:val="en-US"/>
         </w:rPr>
-        <w:t xml:space="preserve"> with S.PORT</w:t>
-      </w:r>
+        <w:t xml:space="preserve"> with </w:t>
+      </w:r>
+      <w:proofErr w:type="gramStart"/>
+      <w:r>
+        <w:rPr>
+          <w:lang w:val="en-US"/>
+        </w:rPr>
+        <w:t>S.PORT</w:t>
+      </w:r>
+      <w:proofErr w:type="gramEnd"/>
       <w:r>
         <w:rPr>
           <w:lang w:val="en-US"/>
@@ -3011,6 +3144,13 @@
           <w:lang w:val="en-US"/>
         </w:rPr>
       </w:pPr>
+    </w:p>
+    <w:p>
+      <w:pPr>
+        <w:rPr>
+          <w:lang w:val="en-US"/>
+        </w:rPr>
+      </w:pPr>
       <w:r>
         <w:rPr>
           <w:noProof/>
@@ -3018,10 +3158,10 @@
         </w:rPr>
         <w:lastRenderedPageBreak/>
         <w:drawing>
-          <wp:inline distT="0" distB="0" distL="0" distR="0" wp14:anchorId="53B430EE" wp14:editId="2D4188AC">
-            <wp:extent cx="3580646" cy="2104513"/>
-            <wp:effectExtent l="0" t="0" r="1270" b="0"/>
-            <wp:docPr id="8" name="Bildobjekt 8" descr="En bild som visar elektronik, krets&#10;&#10;Automatiskt genererad beskrivning"/>
+          <wp:inline distT="0" distB="0" distL="0" distR="0" wp14:anchorId="39B52E46" wp14:editId="35EBAF5A">
+            <wp:extent cx="3580130" cy="2189885"/>
+            <wp:effectExtent l="0" t="0" r="1270" b="1270"/>
+            <wp:docPr id="4" name="Bildobjekt 4" descr="En bild som visar elektronik, krets&#10;&#10;Automatiskt genererad beskrivning"/>
             <wp:cNvGraphicFramePr>
               <a:graphicFrameLocks xmlns:a="http://schemas.openxmlformats.org/drawingml/2006/main" noChangeAspect="1"/>
             </wp:cNvGraphicFramePr>
@@ -3029,7 +3169,7 @@
               <a:graphicData uri="http://schemas.openxmlformats.org/drawingml/2006/picture">
                 <pic:pic xmlns:pic="http://schemas.openxmlformats.org/drawingml/2006/picture">
                   <pic:nvPicPr>
-                    <pic:cNvPr id="8" name="Open_Telemetry_digitalSensorShield-front1.jpg"/>
+                    <pic:cNvPr id="4" name="Open_Telemetry_digitalSensorShield-front1.jpg"/>
                     <pic:cNvPicPr/>
                   </pic:nvPicPr>
                   <pic:blipFill>
@@ -3047,7 +3187,7 @@
                   <pic:spPr>
                     <a:xfrm>
                       <a:off x="0" y="0"/>
-                      <a:ext cx="3675457" cy="2160238"/>
+                      <a:ext cx="3646748" cy="2230634"/>
                     </a:xfrm>
                     <a:prstGeom prst="rect">
                       <a:avLst/>
@@ -3115,16 +3255,23 @@
           <w:lang w:val="en-US"/>
         </w:rPr>
       </w:pPr>
+    </w:p>
+    <w:p>
+      <w:pPr>
+        <w:rPr>
+          <w:lang w:val="en-US"/>
+        </w:rPr>
+      </w:pPr>
       <w:r>
         <w:rPr>
           <w:noProof/>
           <w:lang w:val="en-US"/>
         </w:rPr>
         <w:drawing>
-          <wp:inline distT="0" distB="0" distL="0" distR="0" wp14:anchorId="42F6C4CC" wp14:editId="0940CE93">
-            <wp:extent cx="3594142" cy="2192880"/>
-            <wp:effectExtent l="0" t="0" r="6350" b="0"/>
-            <wp:docPr id="17" name="Bildobjekt 17" descr="En bild som visar elektronik, krets&#10;&#10;Automatiskt genererad beskrivning"/>
+          <wp:inline distT="0" distB="0" distL="0" distR="0" wp14:anchorId="06AAC63B" wp14:editId="3DFBEBAF">
+            <wp:extent cx="3588598" cy="2337797"/>
+            <wp:effectExtent l="0" t="0" r="0" b="5715"/>
+            <wp:docPr id="5" name="Bildobjekt 5" descr="En bild som visar elektronik, krets&#10;&#10;Automatiskt genererad beskrivning"/>
             <wp:cNvGraphicFramePr>
               <a:graphicFrameLocks xmlns:a="http://schemas.openxmlformats.org/drawingml/2006/main" noChangeAspect="1"/>
             </wp:cNvGraphicFramePr>
@@ -3132,7 +3279,7 @@
               <a:graphicData uri="http://schemas.openxmlformats.org/drawingml/2006/picture">
                 <pic:pic xmlns:pic="http://schemas.openxmlformats.org/drawingml/2006/picture">
                   <pic:nvPicPr>
-                    <pic:cNvPr id="17" name="Open_Telemetry_digitalSensorShield-front2.jpg"/>
+                    <pic:cNvPr id="5" name="Open_Telemetry_digitalSensorShield-front2.jpg"/>
                     <pic:cNvPicPr/>
                   </pic:nvPicPr>
                   <pic:blipFill>
@@ -3150,7 +3297,7 @@
                   <pic:spPr>
                     <a:xfrm>
                       <a:off x="0" y="0"/>
-                      <a:ext cx="3699567" cy="2257203"/>
+                      <a:ext cx="3739399" cy="2436036"/>
                     </a:xfrm>
                     <a:prstGeom prst="rect">
                       <a:avLst/>
@@ -5785,8 +5932,6 @@
               </w:rPr>
               <w:t>34</w:t>
             </w:r>
-            <w:bookmarkStart w:id="0" w:name="_GoBack"/>
-            <w:bookmarkEnd w:id="0"/>
             <w:r>
               <w:rPr>
                 <w:lang w:val="en-US"/>
@@ -5981,37 +6126,7 @@
               <w:rPr>
                 <w:lang w:val="en-US"/>
               </w:rPr>
-              <w:t>11</w:t>
-            </w:r>
-            <w:r>
-              <w:rPr>
-                <w:lang w:val="en-US"/>
-              </w:rPr>
-              <w:t xml:space="preserve"> – IO2</w:t>
-            </w:r>
-            <w:r>
-              <w:rPr>
-                <w:lang w:val="en-US"/>
-              </w:rPr>
-              <w:t>6</w:t>
-            </w:r>
-            <w:r>
-              <w:rPr>
-                <w:lang w:val="en-US"/>
-              </w:rPr>
-              <w:t>/DAC</w:t>
-            </w:r>
-            <w:r>
-              <w:rPr>
-                <w:lang w:val="en-US"/>
-              </w:rPr>
-              <w:t>2</w:t>
-            </w:r>
-            <w:r>
-              <w:rPr>
-                <w:lang w:val="en-US"/>
-              </w:rPr>
-              <w:t>/A2_</w:t>
+              <w:t>11 – IO26/DAC2/A2_</w:t>
             </w:r>
             <w:r>
               <w:rPr>
@@ -6727,6 +6842,7 @@
                 <w:lang w:val="en-US"/>
               </w:rPr>
             </w:pPr>
+            <w:proofErr w:type="spellStart"/>
             <w:r>
               <w:rPr>
                 <w:b/>
@@ -6737,6 +6853,7 @@
               </w:rPr>
               <w:t>Addr</w:t>
             </w:r>
+            <w:proofErr w:type="spellEnd"/>
           </w:p>
         </w:tc>
         <w:tc>
@@ -7486,8 +7603,16 @@
               <w:rPr>
                 <w:lang w:val="en-US"/>
               </w:rPr>
-              <w:t>100 mW</w:t>
-            </w:r>
+              <w:t xml:space="preserve">100 </w:t>
+            </w:r>
+            <w:proofErr w:type="spellStart"/>
+            <w:r>
+              <w:rPr>
+                <w:lang w:val="en-US"/>
+              </w:rPr>
+              <w:t>mW</w:t>
+            </w:r>
+            <w:proofErr w:type="spellEnd"/>
           </w:p>
         </w:tc>
         <w:tc>
@@ -7504,8 +7629,16 @@
               <w:rPr>
                 <w:lang w:val="en-US"/>
               </w:rPr>
-              <w:t>400 mW</w:t>
-            </w:r>
+              <w:t xml:space="preserve">400 </w:t>
+            </w:r>
+            <w:proofErr w:type="spellStart"/>
+            <w:r>
+              <w:rPr>
+                <w:lang w:val="en-US"/>
+              </w:rPr>
+              <w:t>mW</w:t>
+            </w:r>
+            <w:proofErr w:type="spellEnd"/>
           </w:p>
         </w:tc>
         <w:tc>
@@ -7578,8 +7711,16 @@
               <w:rPr>
                 <w:lang w:val="en-US"/>
               </w:rPr>
-              <w:t>85 degC</w:t>
-            </w:r>
+              <w:t xml:space="preserve">85 </w:t>
+            </w:r>
+            <w:proofErr w:type="spellStart"/>
+            <w:r>
+              <w:rPr>
+                <w:lang w:val="en-US"/>
+              </w:rPr>
+              <w:t>degC</w:t>
+            </w:r>
+            <w:proofErr w:type="spellEnd"/>
           </w:p>
         </w:tc>
         <w:tc>
@@ -7596,8 +7737,16 @@
               <w:rPr>
                 <w:lang w:val="en-US"/>
               </w:rPr>
-              <w:t>-40 degC</w:t>
-            </w:r>
+              <w:t xml:space="preserve">-40 </w:t>
+            </w:r>
+            <w:proofErr w:type="spellStart"/>
+            <w:r>
+              <w:rPr>
+                <w:lang w:val="en-US"/>
+              </w:rPr>
+              <w:t>degC</w:t>
+            </w:r>
+            <w:proofErr w:type="spellEnd"/>
           </w:p>
         </w:tc>
       </w:tr>
@@ -7639,8 +7788,16 @@
         <w:rPr>
           <w:lang w:val="en-US"/>
         </w:rPr>
-        <w:t>(probably not really true</w:t>
-      </w:r>
+        <w:t xml:space="preserve">(probably not </w:t>
+      </w:r>
+      <w:proofErr w:type="gramStart"/>
+      <w:r>
+        <w:rPr>
+          <w:lang w:val="en-US"/>
+        </w:rPr>
+        <w:t>really true</w:t>
+      </w:r>
+      <w:proofErr w:type="gramEnd"/>
       <w:r>
         <w:rPr>
           <w:lang w:val="en-US"/>
@@ -8472,8 +8629,16 @@
         <w:rPr>
           <w:lang w:val="en-US"/>
         </w:rPr>
-        <w:t>9-Axis Accelerometer, Gyroscope and Magenetometer</w:t>
-      </w:r>
+        <w:t xml:space="preserve">9-Axis Accelerometer, Gyroscope and </w:t>
+      </w:r>
+      <w:proofErr w:type="spellStart"/>
+      <w:r>
+        <w:rPr>
+          <w:lang w:val="en-US"/>
+        </w:rPr>
+        <w:t>Magenetometer</w:t>
+      </w:r>
+      <w:proofErr w:type="spellEnd"/>
       <w:r>
         <w:rPr>
           <w:lang w:val="en-US"/>
@@ -8661,7 +8826,21 @@
         <w:rPr>
           <w:lang w:val="en-US"/>
         </w:rPr>
-        <w:t xml:space="preserve">It is targeted for a 4 layer FR4 </w:t>
+        <w:t xml:space="preserve">It is targeted for a </w:t>
+      </w:r>
+      <w:proofErr w:type="gramStart"/>
+      <w:r>
+        <w:rPr>
+          <w:lang w:val="en-US"/>
+        </w:rPr>
+        <w:t>4 layer</w:t>
+      </w:r>
+      <w:proofErr w:type="gramEnd"/>
+      <w:r>
+        <w:rPr>
+          <w:lang w:val="en-US"/>
+        </w:rPr>
+        <w:t xml:space="preserve"> FR4 </w:t>
       </w:r>
       <w:r>
         <w:rPr>
@@ -8802,13 +8981,27 @@
         <w:rPr>
           <w:lang w:val="en-US"/>
         </w:rPr>
-        <w:t>by PC</w:t>
-      </w:r>
-      <w:r>
-        <w:rPr>
-          <w:lang w:val="en-US"/>
-        </w:rPr>
-        <w:t>Bway (</w:t>
+        <w:t xml:space="preserve">by </w:t>
+      </w:r>
+      <w:proofErr w:type="spellStart"/>
+      <w:r>
+        <w:rPr>
+          <w:lang w:val="en-US"/>
+        </w:rPr>
+        <w:t>PC</w:t>
+      </w:r>
+      <w:r>
+        <w:rPr>
+          <w:lang w:val="en-US"/>
+        </w:rPr>
+        <w:t>Bway</w:t>
+      </w:r>
+      <w:proofErr w:type="spellEnd"/>
+      <w:r>
+        <w:rPr>
+          <w:lang w:val="en-US"/>
+        </w:rPr>
+        <w:t xml:space="preserve"> (</w:t>
       </w:r>
       <w:r>
         <w:rPr>
@@ -8970,10 +9163,10 @@
           <w:lang w:val="en-US"/>
         </w:rPr>
         <w:drawing>
-          <wp:inline distT="0" distB="0" distL="0" distR="0" wp14:anchorId="2C4BEDAB" wp14:editId="6287D5A0">
-            <wp:extent cx="3195588" cy="1475295"/>
-            <wp:effectExtent l="0" t="0" r="5080" b="0"/>
-            <wp:docPr id="21" name="Bildobjekt 21" descr="En bild som visar elektronik, gul&#10;&#10;Automatiskt genererad beskrivning"/>
+          <wp:inline distT="0" distB="0" distL="0" distR="0" wp14:anchorId="738B4D06" wp14:editId="2D013B0F">
+            <wp:extent cx="3194050" cy="1467508"/>
+            <wp:effectExtent l="0" t="0" r="6350" b="0"/>
+            <wp:docPr id="6" name="Bildobjekt 6" descr="En bild som visar elektronik&#10;&#10;Automatiskt genererad beskrivning"/>
             <wp:cNvGraphicFramePr>
               <a:graphicFrameLocks xmlns:a="http://schemas.openxmlformats.org/drawingml/2006/main" noChangeAspect="1"/>
             </wp:cNvGraphicFramePr>
@@ -8981,11 +9174,11 @@
               <a:graphicData uri="http://schemas.openxmlformats.org/drawingml/2006/picture">
                 <pic:pic xmlns:pic="http://schemas.openxmlformats.org/drawingml/2006/picture">
                   <pic:nvPicPr>
-                    <pic:cNvPr id="21" name="F.Cu.JPG"/>
+                    <pic:cNvPr id="6" name="F.Cu.JPG"/>
                     <pic:cNvPicPr/>
                   </pic:nvPicPr>
                   <pic:blipFill>
-                    <a:blip r:embed="rId27">
+                    <a:blip r:embed="rId27" cstate="print">
                       <a:extLst>
                         <a:ext uri="{28A0092B-C50C-407E-A947-70E740481C1C}">
                           <a14:useLocalDpi xmlns:a14="http://schemas.microsoft.com/office/drawing/2010/main" val="0"/>
@@ -8999,7 +9192,7 @@
                   <pic:spPr>
                     <a:xfrm>
                       <a:off x="0" y="0"/>
-                      <a:ext cx="3308587" cy="1527463"/>
+                      <a:ext cx="3256341" cy="1496127"/>
                     </a:xfrm>
                     <a:prstGeom prst="rect">
                       <a:avLst/>
@@ -9082,10 +9275,10 @@
           <w:lang w:val="en-US"/>
         </w:rPr>
         <w:drawing>
-          <wp:inline distT="0" distB="0" distL="0" distR="0" wp14:anchorId="46F3A2B3" wp14:editId="5D1CD577">
-            <wp:extent cx="3223967" cy="1470895"/>
-            <wp:effectExtent l="0" t="0" r="0" b="0"/>
-            <wp:docPr id="28" name="Bildobjekt 28" descr="En bild som visar elektronik, krets&#10;&#10;Automatiskt genererad beskrivning"/>
+          <wp:inline distT="0" distB="0" distL="0" distR="0" wp14:anchorId="50CF30E7" wp14:editId="3B0632F5">
+            <wp:extent cx="3177132" cy="1446711"/>
+            <wp:effectExtent l="0" t="0" r="4445" b="1270"/>
+            <wp:docPr id="7" name="Bildobjekt 7" descr="En bild som visar elektronik, krets&#10;&#10;Automatiskt genererad beskrivning"/>
             <wp:cNvGraphicFramePr>
               <a:graphicFrameLocks xmlns:a="http://schemas.openxmlformats.org/drawingml/2006/main" noChangeAspect="1"/>
             </wp:cNvGraphicFramePr>
@@ -9093,11 +9286,11 @@
               <a:graphicData uri="http://schemas.openxmlformats.org/drawingml/2006/picture">
                 <pic:pic xmlns:pic="http://schemas.openxmlformats.org/drawingml/2006/picture">
                   <pic:nvPicPr>
-                    <pic:cNvPr id="28" name="B.Cu.JPG"/>
+                    <pic:cNvPr id="7" name="B.Cu.JPG"/>
                     <pic:cNvPicPr/>
                   </pic:nvPicPr>
                   <pic:blipFill>
-                    <a:blip r:embed="rId28">
+                    <a:blip r:embed="rId28" cstate="print">
                       <a:extLst>
                         <a:ext uri="{28A0092B-C50C-407E-A947-70E740481C1C}">
                           <a14:useLocalDpi xmlns:a14="http://schemas.microsoft.com/office/drawing/2010/main" val="0"/>
@@ -9111,7 +9304,7 @@
                   <pic:spPr>
                     <a:xfrm>
                       <a:off x="0" y="0"/>
-                      <a:ext cx="3357620" cy="1531873"/>
+                      <a:ext cx="3227273" cy="1469543"/>
                     </a:xfrm>
                     <a:prstGeom prst="rect">
                       <a:avLst/>
@@ -9207,10 +9400,10 @@
           <w:lang w:val="en-US"/>
         </w:rPr>
         <w:drawing>
-          <wp:inline distT="0" distB="0" distL="0" distR="0" wp14:anchorId="3DB20EEB" wp14:editId="04EC4874">
-            <wp:extent cx="3193165" cy="1456134"/>
-            <wp:effectExtent l="0" t="0" r="7620" b="0"/>
-            <wp:docPr id="29" name="Bildobjekt 29" descr="En bild som visar elektronik, krets&#10;&#10;Automatiskt genererad beskrivning"/>
+          <wp:inline distT="0" distB="0" distL="0" distR="0" wp14:anchorId="65DB37F1" wp14:editId="16017EE8">
+            <wp:extent cx="3195683" cy="1462948"/>
+            <wp:effectExtent l="0" t="0" r="5080" b="4445"/>
+            <wp:docPr id="9" name="Bildobjekt 9" descr="En bild som visar elektronik, krets&#10;&#10;Automatiskt genererad beskrivning"/>
             <wp:cNvGraphicFramePr>
               <a:graphicFrameLocks xmlns:a="http://schemas.openxmlformats.org/drawingml/2006/main" noChangeAspect="1"/>
             </wp:cNvGraphicFramePr>
@@ -9218,11 +9411,11 @@
               <a:graphicData uri="http://schemas.openxmlformats.org/drawingml/2006/picture">
                 <pic:pic xmlns:pic="http://schemas.openxmlformats.org/drawingml/2006/picture">
                   <pic:nvPicPr>
-                    <pic:cNvPr id="29" name="InF.GND.Cu.JPG"/>
+                    <pic:cNvPr id="9" name="InF.GND.Cu.JPG"/>
                     <pic:cNvPicPr/>
                   </pic:nvPicPr>
                   <pic:blipFill>
-                    <a:blip r:embed="rId29">
+                    <a:blip r:embed="rId29" cstate="print">
                       <a:extLst>
                         <a:ext uri="{28A0092B-C50C-407E-A947-70E740481C1C}">
                           <a14:useLocalDpi xmlns:a14="http://schemas.microsoft.com/office/drawing/2010/main" val="0"/>
@@ -9236,7 +9429,7 @@
                   <pic:spPr>
                     <a:xfrm>
                       <a:off x="0" y="0"/>
-                      <a:ext cx="3257831" cy="1485623"/>
+                      <a:ext cx="3287489" cy="1504976"/>
                     </a:xfrm>
                     <a:prstGeom prst="rect">
                       <a:avLst/>
@@ -9276,13 +9469,6 @@
     </w:p>
     <w:p>
       <w:pPr>
-        <w:rPr>
-          <w:lang w:val="en-US"/>
-        </w:rPr>
-      </w:pPr>
-    </w:p>
-    <w:p>
-      <w:pPr>
         <w:pStyle w:val="Rubrik4"/>
         <w:rPr>
           <w:lang w:val="en-US"/>
@@ -9337,10 +9523,10 @@
           <w:lang w:val="en-US"/>
         </w:rPr>
         <w:drawing>
-          <wp:inline distT="0" distB="0" distL="0" distR="0" wp14:anchorId="232EC62B" wp14:editId="4FC1D053">
-            <wp:extent cx="3201291" cy="1467288"/>
-            <wp:effectExtent l="0" t="0" r="0" b="0"/>
-            <wp:docPr id="30" name="Bildobjekt 30"/>
+          <wp:inline distT="0" distB="0" distL="0" distR="0" wp14:anchorId="42DD12C3" wp14:editId="632513C5">
+            <wp:extent cx="3201035" cy="1459014"/>
+            <wp:effectExtent l="0" t="0" r="0" b="8255"/>
+            <wp:docPr id="10" name="Bildobjekt 10" descr="En bild som visar elektronik&#10;&#10;Automatiskt genererad beskrivning"/>
             <wp:cNvGraphicFramePr>
               <a:graphicFrameLocks xmlns:a="http://schemas.openxmlformats.org/drawingml/2006/main" noChangeAspect="1"/>
             </wp:cNvGraphicFramePr>
@@ -9348,11 +9534,11 @@
               <a:graphicData uri="http://schemas.openxmlformats.org/drawingml/2006/picture">
                 <pic:pic xmlns:pic="http://schemas.openxmlformats.org/drawingml/2006/picture">
                   <pic:nvPicPr>
-                    <pic:cNvPr id="30" name="InB.VDD.Cu.JPG"/>
+                    <pic:cNvPr id="10" name="InB.VDD.Cu.JPG"/>
                     <pic:cNvPicPr/>
                   </pic:nvPicPr>
                   <pic:blipFill>
-                    <a:blip r:embed="rId30">
+                    <a:blip r:embed="rId30" cstate="print">
                       <a:extLst>
                         <a:ext uri="{28A0092B-C50C-407E-A947-70E740481C1C}">
                           <a14:useLocalDpi xmlns:a14="http://schemas.microsoft.com/office/drawing/2010/main" val="0"/>
@@ -9366,7 +9552,7 @@
                   <pic:spPr>
                     <a:xfrm>
                       <a:off x="0" y="0"/>
-                      <a:ext cx="3372662" cy="1545834"/>
+                      <a:ext cx="3296241" cy="1502408"/>
                     </a:xfrm>
                     <a:prstGeom prst="rect">
                       <a:avLst/>
@@ -9430,10 +9616,10 @@
           <w:lang w:val="en-US"/>
         </w:rPr>
         <w:drawing>
-          <wp:inline distT="0" distB="0" distL="0" distR="0" wp14:anchorId="05E2F83A" wp14:editId="2F376A4B">
-            <wp:extent cx="3207335" cy="1470287"/>
-            <wp:effectExtent l="0" t="0" r="0" b="0"/>
-            <wp:docPr id="31" name="Bildobjekt 31" descr="En bild som visar elektronik&#10;&#10;Automatiskt genererad beskrivning"/>
+          <wp:inline distT="0" distB="0" distL="0" distR="0" wp14:anchorId="48540ACA" wp14:editId="48DBE5D7">
+            <wp:extent cx="3211320" cy="1487895"/>
+            <wp:effectExtent l="0" t="0" r="8255" b="0"/>
+            <wp:docPr id="11" name="Bildobjekt 11" descr="En bild som visar elektronik, inomhus, vägg&#10;&#10;Automatiskt genererad beskrivning"/>
             <wp:cNvGraphicFramePr>
               <a:graphicFrameLocks xmlns:a="http://schemas.openxmlformats.org/drawingml/2006/main" noChangeAspect="1"/>
             </wp:cNvGraphicFramePr>
@@ -9441,11 +9627,11 @@
               <a:graphicData uri="http://schemas.openxmlformats.org/drawingml/2006/picture">
                 <pic:pic xmlns:pic="http://schemas.openxmlformats.org/drawingml/2006/picture">
                   <pic:nvPicPr>
-                    <pic:cNvPr id="31" name="FrontSilk.JPG"/>
+                    <pic:cNvPr id="11" name="FrontSilk.JPG"/>
                     <pic:cNvPicPr/>
                   </pic:nvPicPr>
                   <pic:blipFill>
-                    <a:blip r:embed="rId31">
+                    <a:blip r:embed="rId31" cstate="print">
                       <a:extLst>
                         <a:ext uri="{28A0092B-C50C-407E-A947-70E740481C1C}">
                           <a14:useLocalDpi xmlns:a14="http://schemas.microsoft.com/office/drawing/2010/main" val="0"/>
@@ -9459,7 +9645,7 @@
                   <pic:spPr>
                     <a:xfrm>
                       <a:off x="0" y="0"/>
-                      <a:ext cx="3398816" cy="1558065"/>
+                      <a:ext cx="3290236" cy="1524459"/>
                     </a:xfrm>
                     <a:prstGeom prst="rect">
                       <a:avLst/>
@@ -9636,10 +9822,10 @@
           <w:lang w:val="en-US"/>
         </w:rPr>
         <w:drawing>
-          <wp:inline distT="0" distB="0" distL="0" distR="0" wp14:anchorId="74C81274" wp14:editId="379B1A57">
-            <wp:extent cx="5731510" cy="1832610"/>
-            <wp:effectExtent l="0" t="0" r="2540" b="0"/>
-            <wp:docPr id="40" name="Bildobjekt 40" descr="En bild som visar elektronik&#10;&#10;Automatiskt genererad beskrivning"/>
+          <wp:inline distT="0" distB="0" distL="0" distR="0" wp14:anchorId="45612DF5" wp14:editId="3D76432A">
+            <wp:extent cx="5731510" cy="1730375"/>
+            <wp:effectExtent l="0" t="0" r="2540" b="3175"/>
+            <wp:docPr id="12" name="Bildobjekt 12" descr="En bild som visar elektronik&#10;&#10;Automatiskt genererad beskrivning"/>
             <wp:cNvGraphicFramePr>
               <a:graphicFrameLocks xmlns:a="http://schemas.openxmlformats.org/drawingml/2006/main" noChangeAspect="1"/>
             </wp:cNvGraphicFramePr>
@@ -9647,11 +9833,11 @@
               <a:graphicData uri="http://schemas.openxmlformats.org/drawingml/2006/picture">
                 <pic:pic xmlns:pic="http://schemas.openxmlformats.org/drawingml/2006/picture">
                   <pic:nvPicPr>
-                    <pic:cNvPr id="40" name="MetaData.JPG"/>
+                    <pic:cNvPr id="12" name="MetaData.JPG"/>
                     <pic:cNvPicPr/>
                   </pic:nvPicPr>
                   <pic:blipFill>
-                    <a:blip r:embed="rId33" cstate="print">
+                    <a:blip r:embed="rId33">
                       <a:extLst>
                         <a:ext uri="{28A0092B-C50C-407E-A947-70E740481C1C}">
                           <a14:useLocalDpi xmlns:a14="http://schemas.microsoft.com/office/drawing/2010/main" val="0"/>
@@ -9665,7 +9851,7 @@
                   <pic:spPr>
                     <a:xfrm>
                       <a:off x="0" y="0"/>
-                      <a:ext cx="5731510" cy="1832610"/>
+                      <a:ext cx="5731510" cy="1730375"/>
                     </a:xfrm>
                     <a:prstGeom prst="rect">
                       <a:avLst/>
@@ -9786,7 +9972,21 @@
         <w:rPr>
           <w:lang w:val="en-US"/>
         </w:rPr>
-        <w:t>Based on PCBWay PCB substrate stack-up</w:t>
+        <w:t xml:space="preserve">Based on </w:t>
+      </w:r>
+      <w:proofErr w:type="spellStart"/>
+      <w:r>
+        <w:rPr>
+          <w:lang w:val="en-US"/>
+        </w:rPr>
+        <w:t>PCBWay</w:t>
+      </w:r>
+      <w:proofErr w:type="spellEnd"/>
+      <w:r>
+        <w:rPr>
+          <w:lang w:val="en-US"/>
+        </w:rPr>
+        <w:t xml:space="preserve"> PCB substrate stack-up</w:t>
       </w:r>
       <w:r>
         <w:rPr>
@@ -10522,7 +10722,14 @@
         <w:rPr>
           <w:lang w:val="en-US"/>
         </w:rPr>
-        <w:t xml:space="preserve"> m</w:t>
+        <w:t xml:space="preserve"> </w:t>
+      </w:r>
+      <w:proofErr w:type="spellStart"/>
+      <w:r>
+        <w:rPr>
+          <w:lang w:val="en-US"/>
+        </w:rPr>
+        <w:t>m</w:t>
       </w:r>
       <w:r>
         <w:rPr>
@@ -10530,6 +10737,7 @@
         </w:rPr>
         <w:t>dB</w:t>
       </w:r>
+      <w:proofErr w:type="spellEnd"/>
       <w:r>
         <w:rPr>
           <w:lang w:val="en-US"/>
@@ -10683,8 +10891,8 @@
         </w:rPr>
         <w:lastRenderedPageBreak/>
         <w:drawing>
-          <wp:inline distT="0" distB="0" distL="0" distR="0" wp14:anchorId="2E62B79C" wp14:editId="16F16284">
-            <wp:extent cx="3429726" cy="886120"/>
+          <wp:inline distT="0" distB="0" distL="0" distR="0" wp14:anchorId="2E62B79C" wp14:editId="71348554">
+            <wp:extent cx="5715946" cy="1476800"/>
             <wp:effectExtent l="0" t="0" r="0" b="9525"/>
             <wp:docPr id="42" name="Bildobjekt 42" descr="En bild som visar text&#10;&#10;Automatiskt genererad beskrivning"/>
             <wp:cNvGraphicFramePr>
@@ -10712,7 +10920,7 @@
                   <pic:spPr>
                     <a:xfrm>
                       <a:off x="0" y="0"/>
-                      <a:ext cx="3540478" cy="914735"/>
+                      <a:ext cx="6241683" cy="1612632"/>
                     </a:xfrm>
                     <a:prstGeom prst="rect">
                       <a:avLst/>
@@ -11140,10 +11348,10 @@
           <w:noProof/>
         </w:rPr>
         <w:drawing>
-          <wp:inline distT="0" distB="0" distL="0" distR="0" wp14:anchorId="35C7EC9B" wp14:editId="14545372">
-            <wp:extent cx="5731510" cy="2171700"/>
-            <wp:effectExtent l="0" t="0" r="2540" b="0"/>
-            <wp:docPr id="47" name="Bildobjekt 47"/>
+          <wp:inline distT="0" distB="0" distL="0" distR="0" wp14:anchorId="5157C413" wp14:editId="7E35E0CE">
+            <wp:extent cx="5731510" cy="2276475"/>
+            <wp:effectExtent l="0" t="0" r="2540" b="9525"/>
+            <wp:docPr id="13" name="Bildobjekt 13"/>
             <wp:cNvGraphicFramePr>
               <a:graphicFrameLocks xmlns:a="http://schemas.openxmlformats.org/drawingml/2006/main" noChangeAspect="1"/>
             </wp:cNvGraphicFramePr>
@@ -11163,7 +11371,7 @@
                   <pic:spPr>
                     <a:xfrm>
                       <a:off x="0" y="0"/>
-                      <a:ext cx="5731510" cy="2171700"/>
+                      <a:ext cx="5731510" cy="2276475"/>
                     </a:xfrm>
                     <a:prstGeom prst="rect">
                       <a:avLst/>
@@ -11178,10 +11386,13 @@
     </w:p>
     <w:p>
       <w:pPr>
-        <w:pStyle w:val="Rubrik1"/>
-        <w:rPr>
+        <w:rPr>
+          <w:rFonts w:asciiTheme="majorHAnsi" w:eastAsiaTheme="majorEastAsia" w:hAnsiTheme="majorHAnsi" w:cstheme="majorBidi"/>
           <w:b/>
           <w:bCs/>
+          <w:color w:val="2F5496" w:themeColor="accent1" w:themeShade="BF"/>
+          <w:sz w:val="32"/>
+          <w:szCs w:val="32"/>
           <w:lang w:val="en-US"/>
         </w:rPr>
       </w:pPr>
@@ -11191,23 +11402,26 @@
           <w:bCs/>
           <w:lang w:val="en-US"/>
         </w:rPr>
-        <w:t xml:space="preserve">Appendix </w:t>
-      </w:r>
-      <w:r>
+        <w:br w:type="page"/>
+      </w:r>
+    </w:p>
+    <w:p>
+      <w:pPr>
+        <w:pStyle w:val="Rubrik1"/>
         <w:rPr>
           <w:b/>
           <w:bCs/>
           <w:lang w:val="en-US"/>
         </w:rPr>
-        <w:t>C</w:t>
-      </w:r>
+      </w:pPr>
       <w:r>
         <w:rPr>
           <w:b/>
           <w:bCs/>
           <w:lang w:val="en-US"/>
         </w:rPr>
-        <w:t xml:space="preserve"> – </w:t>
+        <w:lastRenderedPageBreak/>
+        <w:t xml:space="preserve">Appendix </w:t>
       </w:r>
       <w:r>
         <w:rPr>
@@ -11215,7 +11429,33 @@
           <w:bCs/>
           <w:lang w:val="en-US"/>
         </w:rPr>
-        <w:t>OpenFly Telemetry</w:t>
+        <w:t>C</w:t>
+      </w:r>
+      <w:r>
+        <w:rPr>
+          <w:b/>
+          <w:bCs/>
+          <w:lang w:val="en-US"/>
+        </w:rPr>
+        <w:t xml:space="preserve"> – </w:t>
+      </w:r>
+      <w:proofErr w:type="spellStart"/>
+      <w:r>
+        <w:rPr>
+          <w:b/>
+          <w:bCs/>
+          <w:lang w:val="en-US"/>
+        </w:rPr>
+        <w:t>OpenFly</w:t>
+      </w:r>
+      <w:proofErr w:type="spellEnd"/>
+      <w:r>
+        <w:rPr>
+          <w:b/>
+          <w:bCs/>
+          <w:lang w:val="en-US"/>
+        </w:rPr>
+        <w:t xml:space="preserve"> Telemetry</w:t>
       </w:r>
       <w:r>
         <w:rPr>
@@ -11403,10 +11643,13 @@
     </w:p>
     <w:p>
       <w:pPr>
-        <w:pStyle w:val="Rubrik1"/>
-        <w:rPr>
+        <w:rPr>
+          <w:rFonts w:asciiTheme="majorHAnsi" w:eastAsiaTheme="majorEastAsia" w:hAnsiTheme="majorHAnsi" w:cstheme="majorBidi"/>
           <w:b/>
           <w:bCs/>
+          <w:color w:val="2F5496" w:themeColor="accent1" w:themeShade="BF"/>
+          <w:sz w:val="32"/>
+          <w:szCs w:val="32"/>
           <w:lang w:val="en-US"/>
         </w:rPr>
       </w:pPr>
@@ -11416,23 +11659,26 @@
           <w:bCs/>
           <w:lang w:val="en-US"/>
         </w:rPr>
-        <w:t xml:space="preserve">Appendix </w:t>
-      </w:r>
-      <w:r>
+        <w:br w:type="page"/>
+      </w:r>
+    </w:p>
+    <w:p>
+      <w:pPr>
+        <w:pStyle w:val="Rubrik1"/>
         <w:rPr>
           <w:b/>
           <w:bCs/>
           <w:lang w:val="en-US"/>
         </w:rPr>
-        <w:t>D</w:t>
-      </w:r>
+      </w:pPr>
       <w:r>
         <w:rPr>
           <w:b/>
           <w:bCs/>
           <w:lang w:val="en-US"/>
         </w:rPr>
-        <w:t xml:space="preserve"> – </w:t>
+        <w:lastRenderedPageBreak/>
+        <w:t xml:space="preserve">Appendix </w:t>
       </w:r>
       <w:r>
         <w:rPr>
@@ -11440,7 +11686,7 @@
           <w:bCs/>
           <w:lang w:val="en-US"/>
         </w:rPr>
-        <w:t>O</w:t>
+        <w:t>D</w:t>
       </w:r>
       <w:r>
         <w:rPr>
@@ -11448,7 +11694,33 @@
           <w:bCs/>
           <w:lang w:val="en-US"/>
         </w:rPr>
-        <w:t>penFly Telemetry</w:t>
+        <w:t xml:space="preserve"> – </w:t>
+      </w:r>
+      <w:proofErr w:type="spellStart"/>
+      <w:r>
+        <w:rPr>
+          <w:b/>
+          <w:bCs/>
+          <w:lang w:val="en-US"/>
+        </w:rPr>
+        <w:t>O</w:t>
+      </w:r>
+      <w:r>
+        <w:rPr>
+          <w:b/>
+          <w:bCs/>
+          <w:lang w:val="en-US"/>
+        </w:rPr>
+        <w:t>penFly</w:t>
+      </w:r>
+      <w:proofErr w:type="spellEnd"/>
+      <w:r>
+        <w:rPr>
+          <w:b/>
+          <w:bCs/>
+          <w:lang w:val="en-US"/>
+        </w:rPr>
+        <w:t xml:space="preserve"> Telemetry</w:t>
       </w:r>
       <w:r>
         <w:rPr>
@@ -11566,7 +11838,7 @@
       <w:rPr>
         <w:lang w:val="en-US"/>
       </w:rPr>
-      <w:t>3</w:t>
+      <w:t>4</w:t>
     </w:r>
     <w:r>
       <w:rPr>
@@ -11625,13 +11897,13 @@
       <w:rPr>
         <w:lang w:val="en-US"/>
       </w:rPr>
-      <w:t>2019-11-1</w:t>
+      <w:t>2019-11-</w:t>
     </w:r>
     <w:r>
       <w:rPr>
         <w:lang w:val="en-US"/>
       </w:rPr>
-      <w:t>9</w:t>
+      <w:t>20</w:t>
     </w:r>
     <w:r>
       <w:rPr>
@@ -11646,11 +11918,19 @@
       </w:rPr>
       <w:tab/>
     </w:r>
+    <w:proofErr w:type="spellStart"/>
     <w:r>
       <w:rPr>
         <w:lang w:val="en-US"/>
       </w:rPr>
-      <w:t xml:space="preserve">OpenFly Telemetry </w:t>
+      <w:t>OpenFly</w:t>
+    </w:r>
+    <w:proofErr w:type="spellEnd"/>
+    <w:r>
+      <w:rPr>
+        <w:lang w:val="en-US"/>
+      </w:rPr>
+      <w:t xml:space="preserve"> Telemetry </w:t>
     </w:r>
     <w:r>
       <w:rPr>
@@ -12796,7 +13076,7 @@
 </file>
 
 <file path=customXml/itemProps1.xml><?xml version="1.0" encoding="utf-8"?>
-<ds:datastoreItem xmlns:ds="http://schemas.openxmlformats.org/officeDocument/2006/customXml" ds:itemID="{4542CADA-AF87-4C21-957C-92113346D0EF}">
+<ds:datastoreItem xmlns:ds="http://schemas.openxmlformats.org/officeDocument/2006/customXml" ds:itemID="{F65C47E7-4DB5-4FAD-9C7D-02527113A51D}">
   <ds:schemaRefs>
     <ds:schemaRef ds:uri="http://schemas.openxmlformats.org/officeDocument/2006/bibliography"/>
   </ds:schemaRefs>

</xml_diff>

<commit_message>
Updated documentation and pictures
</commit_message>
<xml_diff>
--- a/pcb/sensors/Open_Telemetry_digitalSensorShield/Documentation/OpenFlyTelemetryOFT001V1.docx
+++ b/pcb/sensors/Open_Telemetry_digitalSensorShield/Documentation/OpenFlyTelemetryOFT001V1.docx
@@ -11,8 +11,6 @@
           <w:lang w:val="en-US"/>
         </w:rPr>
       </w:pPr>
-      <w:bookmarkStart w:id="0" w:name="_GoBack"/>
-      <w:bookmarkEnd w:id="0"/>
       <w:r>
         <w:rPr>
           <w:b/>
@@ -69,7 +67,6 @@
           </wp:anchor>
         </w:drawing>
       </w:r>
-      <w:proofErr w:type="spellStart"/>
       <w:r>
         <w:rPr>
           <w:b/>
@@ -78,18 +75,7 @@
           <w:szCs w:val="96"/>
           <w:lang w:val="en-US"/>
         </w:rPr>
-        <w:t>OpenFly</w:t>
-      </w:r>
-      <w:proofErr w:type="spellEnd"/>
-      <w:r>
-        <w:rPr>
-          <w:b/>
-          <w:bCs/>
-          <w:sz w:val="96"/>
-          <w:szCs w:val="96"/>
-          <w:lang w:val="en-US"/>
-        </w:rPr>
-        <w:t xml:space="preserve"> Telemetry </w:t>
+        <w:t xml:space="preserve">OpenFly Telemetry </w:t>
       </w:r>
       <w:r>
         <w:rPr>
@@ -381,19 +367,11 @@
         </w:rPr>
         <w:t xml:space="preserve">official </w:t>
       </w:r>
-      <w:proofErr w:type="spellStart"/>
-      <w:r>
-        <w:rPr>
-          <w:lang w:val="en-US"/>
-        </w:rPr>
-        <w:t>OpenFly</w:t>
-      </w:r>
-      <w:proofErr w:type="spellEnd"/>
-      <w:r>
-        <w:rPr>
-          <w:lang w:val="en-US"/>
-        </w:rPr>
-        <w:t xml:space="preserve"> Telemetry project</w:t>
+      <w:r>
+        <w:rPr>
+          <w:lang w:val="en-US"/>
+        </w:rPr>
+        <w:t>OpenFly Telemetry project</w:t>
       </w:r>
       <w:r>
         <w:rPr>
@@ -550,14 +528,12 @@
         </w:rPr>
         <w:t xml:space="preserve">the </w:t>
       </w:r>
-      <w:proofErr w:type="spellStart"/>
       <w:r>
         <w:rPr>
           <w:lang w:val="en-US"/>
         </w:rPr>
         <w:t>OpenFly</w:t>
       </w:r>
-      <w:proofErr w:type="spellEnd"/>
       <w:r>
         <w:rPr>
           <w:lang w:val="en-US"/>
@@ -745,7 +721,6 @@
           <w:lang w:val="en-US"/>
         </w:rPr>
       </w:pPr>
-      <w:proofErr w:type="spellStart"/>
       <w:r>
         <w:rPr>
           <w:b/>
@@ -753,16 +728,15 @@
           <w:lang w:val="en-US"/>
         </w:rPr>
         <w:lastRenderedPageBreak/>
-        <w:t>OpenFly</w:t>
-      </w:r>
-      <w:proofErr w:type="spellEnd"/>
+        <w:t>OpenFly Telemetry</w:t>
+      </w:r>
       <w:r>
         <w:rPr>
           <w:b/>
           <w:bCs/>
           <w:lang w:val="en-US"/>
         </w:rPr>
-        <w:t xml:space="preserve"> Telemetry</w:t>
+        <w:t xml:space="preserve"> </w:t>
       </w:r>
       <w:r>
         <w:rPr>
@@ -770,14 +744,6 @@
           <w:bCs/>
           <w:lang w:val="en-US"/>
         </w:rPr>
-        <w:t xml:space="preserve"> </w:t>
-      </w:r>
-      <w:r>
-        <w:rPr>
-          <w:b/>
-          <w:bCs/>
-          <w:lang w:val="en-US"/>
-        </w:rPr>
         <w:t>overview</w:t>
       </w:r>
     </w:p>
@@ -787,19 +753,11 @@
           <w:lang w:val="en-US"/>
         </w:rPr>
       </w:pPr>
-      <w:proofErr w:type="spellStart"/>
-      <w:r>
-        <w:rPr>
-          <w:lang w:val="en-US"/>
-        </w:rPr>
-        <w:t>OpenFly</w:t>
-      </w:r>
-      <w:proofErr w:type="spellEnd"/>
-      <w:r>
-        <w:rPr>
-          <w:lang w:val="en-US"/>
-        </w:rPr>
-        <w:t xml:space="preserve"> Telemetry is an </w:t>
+      <w:r>
+        <w:rPr>
+          <w:lang w:val="en-US"/>
+        </w:rPr>
+        <w:t xml:space="preserve">OpenFly Telemetry is an </w:t>
       </w:r>
       <w:r>
         <w:rPr>
@@ -901,16 +859,8 @@
         <w:rPr>
           <w:lang w:val="en-US"/>
         </w:rPr>
-        <w:t xml:space="preserve"> are </w:t>
-      </w:r>
-      <w:proofErr w:type="spellStart"/>
-      <w:r>
-        <w:rPr>
-          <w:lang w:val="en-US"/>
-        </w:rPr>
-        <w:t>some time</w:t>
-      </w:r>
-      <w:proofErr w:type="spellEnd"/>
+        <w:t xml:space="preserve"> are some time</w:t>
+      </w:r>
       <w:r>
         <w:rPr>
           <w:lang w:val="en-US"/>
@@ -1066,21 +1016,7 @@
         <w:rPr>
           <w:lang w:val="en-US"/>
         </w:rPr>
-        <w:t xml:space="preserve">Figure 1: </w:t>
-      </w:r>
-      <w:proofErr w:type="spellStart"/>
-      <w:r>
-        <w:rPr>
-          <w:lang w:val="en-US"/>
-        </w:rPr>
-        <w:t>OpenFly</w:t>
-      </w:r>
-      <w:proofErr w:type="spellEnd"/>
-      <w:r>
-        <w:rPr>
-          <w:lang w:val="en-US"/>
-        </w:rPr>
-        <w:t xml:space="preserve"> Telemetry basic idea</w:t>
+        <w:t>Figure 1: OpenFly Telemetry basic idea</w:t>
       </w:r>
     </w:p>
     <w:p>
@@ -1124,22 +1060,13 @@
           <w:lang w:val="en-US"/>
         </w:rPr>
       </w:pPr>
-      <w:proofErr w:type="spellStart"/>
       <w:r>
         <w:rPr>
           <w:b/>
           <w:lang w:val="en-US"/>
         </w:rPr>
         <w:lastRenderedPageBreak/>
-        <w:t>OpenFly</w:t>
-      </w:r>
-      <w:proofErr w:type="spellEnd"/>
-      <w:r>
-        <w:rPr>
-          <w:b/>
-          <w:lang w:val="en-US"/>
-        </w:rPr>
-        <w:t xml:space="preserve"> Telemetry (</w:t>
+        <w:t>OpenFly Telemetry (</w:t>
       </w:r>
       <w:r>
         <w:rPr>
@@ -1336,21 +1263,7 @@
         <w:rPr>
           <w:lang w:val="en-US"/>
         </w:rPr>
-        <w:t xml:space="preserve">Figure 2: </w:t>
-      </w:r>
-      <w:proofErr w:type="spellStart"/>
-      <w:r>
-        <w:rPr>
-          <w:lang w:val="en-US"/>
-        </w:rPr>
-        <w:t>OpenFly</w:t>
-      </w:r>
-      <w:proofErr w:type="spellEnd"/>
-      <w:r>
-        <w:rPr>
-          <w:lang w:val="en-US"/>
-        </w:rPr>
-        <w:t xml:space="preserve"> Telemetry </w:t>
+        <w:t xml:space="preserve">Figure 2: OpenFly Telemetry </w:t>
       </w:r>
       <w:r>
         <w:rPr>
@@ -1496,14 +1409,7 @@
         <w:rPr>
           <w:lang w:val="en-US"/>
         </w:rPr>
-        <w:t xml:space="preserve">from </w:t>
-      </w:r>
-      <w:proofErr w:type="spellStart"/>
-      <w:r>
-        <w:rPr>
-          <w:lang w:val="en-US"/>
-        </w:rPr>
-        <w:t>E</w:t>
+        <w:t>from E</w:t>
       </w:r>
       <w:r>
         <w:rPr>
@@ -1521,14 +1427,7 @@
         <w:rPr>
           <w:lang w:val="en-US"/>
         </w:rPr>
-        <w:t>f</w:t>
-      </w:r>
-      <w:proofErr w:type="spellEnd"/>
-      <w:r>
-        <w:rPr>
-          <w:lang w:val="en-US"/>
-        </w:rPr>
-        <w:t xml:space="preserve"> (</w:t>
+        <w:t>f (</w:t>
       </w:r>
       <w:r>
         <w:rPr>
@@ -1906,7 +1805,6 @@
         </w:rPr>
         <w:t xml:space="preserve"> through the </w:t>
       </w:r>
-      <w:proofErr w:type="gramStart"/>
       <w:r>
         <w:rPr>
           <w:lang w:val="en-US"/>
@@ -1919,7 +1817,6 @@
         </w:rPr>
         <w:t>PORT</w:t>
       </w:r>
-      <w:proofErr w:type="gramEnd"/>
       <w:r>
         <w:rPr>
           <w:lang w:val="en-US"/>
@@ -2039,21 +1936,7 @@
         <w:rPr>
           <w:lang w:val="en-US"/>
         </w:rPr>
-        <w:t xml:space="preserve">the radio control receiver through its </w:t>
-      </w:r>
-      <w:proofErr w:type="gramStart"/>
-      <w:r>
-        <w:rPr>
-          <w:lang w:val="en-US"/>
-        </w:rPr>
-        <w:t>S.PORT</w:t>
-      </w:r>
-      <w:proofErr w:type="gramEnd"/>
-      <w:r>
-        <w:rPr>
-          <w:lang w:val="en-US"/>
-        </w:rPr>
-        <w:t xml:space="preserve"> an</w:t>
+        <w:t>the radio control receiver through its S.PORT an</w:t>
       </w:r>
       <w:r>
         <w:rPr>
@@ -2152,19 +2035,11 @@
         </w:rPr>
         <w:t xml:space="preserve">: </w:t>
       </w:r>
-      <w:proofErr w:type="spellStart"/>
-      <w:r>
-        <w:rPr>
-          <w:lang w:val="en-US"/>
-        </w:rPr>
-        <w:t>Frsky</w:t>
-      </w:r>
-      <w:proofErr w:type="spellEnd"/>
-      <w:r>
-        <w:rPr>
-          <w:lang w:val="en-US"/>
-        </w:rPr>
-        <w:t xml:space="preserve"> XR4 </w:t>
+      <w:r>
+        <w:rPr>
+          <w:lang w:val="en-US"/>
+        </w:rPr>
+        <w:t xml:space="preserve">Frsky XR4 </w:t>
       </w:r>
       <w:r>
         <w:rPr>
@@ -2194,16 +2069,8 @@
         <w:rPr>
           <w:lang w:val="en-US"/>
         </w:rPr>
-        <w:t xml:space="preserve"> with </w:t>
-      </w:r>
-      <w:proofErr w:type="gramStart"/>
-      <w:r>
-        <w:rPr>
-          <w:lang w:val="en-US"/>
-        </w:rPr>
-        <w:t>S.PORT</w:t>
-      </w:r>
-      <w:proofErr w:type="gramEnd"/>
+        <w:t xml:space="preserve"> with S.PORT</w:t>
+      </w:r>
       <w:r>
         <w:rPr>
           <w:lang w:val="en-US"/>
@@ -6842,7 +6709,6 @@
                 <w:lang w:val="en-US"/>
               </w:rPr>
             </w:pPr>
-            <w:proofErr w:type="spellStart"/>
             <w:r>
               <w:rPr>
                 <w:b/>
@@ -6853,7 +6719,6 @@
               </w:rPr>
               <w:t>Addr</w:t>
             </w:r>
-            <w:proofErr w:type="spellEnd"/>
           </w:p>
         </w:tc>
         <w:tc>
@@ -7603,16 +7468,8 @@
               <w:rPr>
                 <w:lang w:val="en-US"/>
               </w:rPr>
-              <w:t xml:space="preserve">100 </w:t>
-            </w:r>
-            <w:proofErr w:type="spellStart"/>
-            <w:r>
-              <w:rPr>
-                <w:lang w:val="en-US"/>
-              </w:rPr>
-              <w:t>mW</w:t>
-            </w:r>
-            <w:proofErr w:type="spellEnd"/>
+              <w:t>100 mW</w:t>
+            </w:r>
           </w:p>
         </w:tc>
         <w:tc>
@@ -7629,16 +7486,8 @@
               <w:rPr>
                 <w:lang w:val="en-US"/>
               </w:rPr>
-              <w:t xml:space="preserve">400 </w:t>
-            </w:r>
-            <w:proofErr w:type="spellStart"/>
-            <w:r>
-              <w:rPr>
-                <w:lang w:val="en-US"/>
-              </w:rPr>
-              <w:t>mW</w:t>
-            </w:r>
-            <w:proofErr w:type="spellEnd"/>
+              <w:t>400 mW</w:t>
+            </w:r>
           </w:p>
         </w:tc>
         <w:tc>
@@ -7711,16 +7560,8 @@
               <w:rPr>
                 <w:lang w:val="en-US"/>
               </w:rPr>
-              <w:t xml:space="preserve">85 </w:t>
-            </w:r>
-            <w:proofErr w:type="spellStart"/>
-            <w:r>
-              <w:rPr>
-                <w:lang w:val="en-US"/>
-              </w:rPr>
-              <w:t>degC</w:t>
-            </w:r>
-            <w:proofErr w:type="spellEnd"/>
+              <w:t>85 degC</w:t>
+            </w:r>
           </w:p>
         </w:tc>
         <w:tc>
@@ -7737,16 +7578,8 @@
               <w:rPr>
                 <w:lang w:val="en-US"/>
               </w:rPr>
-              <w:t xml:space="preserve">-40 </w:t>
-            </w:r>
-            <w:proofErr w:type="spellStart"/>
-            <w:r>
-              <w:rPr>
-                <w:lang w:val="en-US"/>
-              </w:rPr>
-              <w:t>degC</w:t>
-            </w:r>
-            <w:proofErr w:type="spellEnd"/>
+              <w:t>-40 degC</w:t>
+            </w:r>
           </w:p>
         </w:tc>
       </w:tr>
@@ -7788,16 +7621,8 @@
         <w:rPr>
           <w:lang w:val="en-US"/>
         </w:rPr>
-        <w:t xml:space="preserve">(probably not </w:t>
-      </w:r>
-      <w:proofErr w:type="gramStart"/>
-      <w:r>
-        <w:rPr>
-          <w:lang w:val="en-US"/>
-        </w:rPr>
-        <w:t>really true</w:t>
-      </w:r>
-      <w:proofErr w:type="gramEnd"/>
+        <w:t>(probably not really true</w:t>
+      </w:r>
       <w:r>
         <w:rPr>
           <w:lang w:val="en-US"/>
@@ -8418,10 +8243,10 @@
           <w:lang w:val="en-US"/>
         </w:rPr>
         <w:drawing>
-          <wp:inline distT="0" distB="0" distL="0" distR="0" wp14:anchorId="575E6AD0" wp14:editId="7FD29DF6">
-            <wp:extent cx="5731510" cy="3952240"/>
+          <wp:inline distT="0" distB="0" distL="0" distR="0" wp14:anchorId="6224D3B0" wp14:editId="4DF13E8B">
+            <wp:extent cx="5731510" cy="3948430"/>
             <wp:effectExtent l="0" t="0" r="2540" b="0"/>
-            <wp:docPr id="19" name="Bildobjekt 19" descr="En bild som visar text, karta&#10;&#10;Automatiskt genererad beskrivning"/>
+            <wp:docPr id="8" name="Bildobjekt 8" descr="En bild som visar text, karta&#10;&#10;Automatiskt genererad beskrivning"/>
             <wp:cNvGraphicFramePr>
               <a:graphicFrameLocks xmlns:a="http://schemas.openxmlformats.org/drawingml/2006/main" noChangeAspect="1"/>
             </wp:cNvGraphicFramePr>
@@ -8429,7 +8254,7 @@
               <a:graphicData uri="http://schemas.openxmlformats.org/drawingml/2006/picture">
                 <pic:pic xmlns:pic="http://schemas.openxmlformats.org/drawingml/2006/picture">
                   <pic:nvPicPr>
-                    <pic:cNvPr id="19" name="Schematics.JPG"/>
+                    <pic:cNvPr id="8" name="Schematics.JPG"/>
                     <pic:cNvPicPr/>
                   </pic:nvPicPr>
                   <pic:blipFill>
@@ -8447,7 +8272,7 @@
                   <pic:spPr>
                     <a:xfrm>
                       <a:off x="0" y="0"/>
-                      <a:ext cx="5731510" cy="3952240"/>
+                      <a:ext cx="5731510" cy="3948430"/>
                     </a:xfrm>
                     <a:prstGeom prst="rect">
                       <a:avLst/>
@@ -8629,16 +8454,8 @@
         <w:rPr>
           <w:lang w:val="en-US"/>
         </w:rPr>
-        <w:t xml:space="preserve">9-Axis Accelerometer, Gyroscope and </w:t>
-      </w:r>
-      <w:proofErr w:type="spellStart"/>
-      <w:r>
-        <w:rPr>
-          <w:lang w:val="en-US"/>
-        </w:rPr>
-        <w:t>Magenetometer</w:t>
-      </w:r>
-      <w:proofErr w:type="spellEnd"/>
+        <w:t>9-Axis Accelerometer, Gyroscope and Magenetometer</w:t>
+      </w:r>
       <w:r>
         <w:rPr>
           <w:lang w:val="en-US"/>
@@ -8826,21 +8643,7 @@
         <w:rPr>
           <w:lang w:val="en-US"/>
         </w:rPr>
-        <w:t xml:space="preserve">It is targeted for a </w:t>
-      </w:r>
-      <w:proofErr w:type="gramStart"/>
-      <w:r>
-        <w:rPr>
-          <w:lang w:val="en-US"/>
-        </w:rPr>
-        <w:t>4 layer</w:t>
-      </w:r>
-      <w:proofErr w:type="gramEnd"/>
-      <w:r>
-        <w:rPr>
-          <w:lang w:val="en-US"/>
-        </w:rPr>
-        <w:t xml:space="preserve"> FR4 </w:t>
+        <w:t xml:space="preserve">It is targeted for a 4 layer FR4 </w:t>
       </w:r>
       <w:r>
         <w:rPr>
@@ -8981,27 +8784,13 @@
         <w:rPr>
           <w:lang w:val="en-US"/>
         </w:rPr>
-        <w:t xml:space="preserve">by </w:t>
-      </w:r>
-      <w:proofErr w:type="spellStart"/>
-      <w:r>
-        <w:rPr>
-          <w:lang w:val="en-US"/>
-        </w:rPr>
-        <w:t>PC</w:t>
-      </w:r>
-      <w:r>
-        <w:rPr>
-          <w:lang w:val="en-US"/>
-        </w:rPr>
-        <w:t>Bway</w:t>
-      </w:r>
-      <w:proofErr w:type="spellEnd"/>
-      <w:r>
-        <w:rPr>
-          <w:lang w:val="en-US"/>
-        </w:rPr>
-        <w:t xml:space="preserve"> (</w:t>
+        <w:t>by PC</w:t>
+      </w:r>
+      <w:r>
+        <w:rPr>
+          <w:lang w:val="en-US"/>
+        </w:rPr>
+        <w:t>Bway (</w:t>
       </w:r>
       <w:r>
         <w:rPr>
@@ -9972,21 +9761,7 @@
         <w:rPr>
           <w:lang w:val="en-US"/>
         </w:rPr>
-        <w:t xml:space="preserve">Based on </w:t>
-      </w:r>
-      <w:proofErr w:type="spellStart"/>
-      <w:r>
-        <w:rPr>
-          <w:lang w:val="en-US"/>
-        </w:rPr>
-        <w:t>PCBWay</w:t>
-      </w:r>
-      <w:proofErr w:type="spellEnd"/>
-      <w:r>
-        <w:rPr>
-          <w:lang w:val="en-US"/>
-        </w:rPr>
-        <w:t xml:space="preserve"> PCB substrate stack-up</w:t>
+        <w:t>Based on PCBWay PCB substrate stack-up</w:t>
       </w:r>
       <w:r>
         <w:rPr>
@@ -10722,14 +10497,7 @@
         <w:rPr>
           <w:lang w:val="en-US"/>
         </w:rPr>
-        <w:t xml:space="preserve"> </w:t>
-      </w:r>
-      <w:proofErr w:type="spellStart"/>
-      <w:r>
-        <w:rPr>
-          <w:lang w:val="en-US"/>
-        </w:rPr>
-        <w:t>m</w:t>
+        <w:t xml:space="preserve"> m</w:t>
       </w:r>
       <w:r>
         <w:rPr>
@@ -10737,7 +10505,6 @@
         </w:rPr>
         <w:t>dB</w:t>
       </w:r>
-      <w:proofErr w:type="spellEnd"/>
       <w:r>
         <w:rPr>
           <w:lang w:val="en-US"/>
@@ -11439,23 +11206,13 @@
         </w:rPr>
         <w:t xml:space="preserve"> – </w:t>
       </w:r>
-      <w:proofErr w:type="spellStart"/>
       <w:r>
         <w:rPr>
           <w:b/>
           <w:bCs/>
           <w:lang w:val="en-US"/>
         </w:rPr>
-        <w:t>OpenFly</w:t>
-      </w:r>
-      <w:proofErr w:type="spellEnd"/>
-      <w:r>
-        <w:rPr>
-          <w:b/>
-          <w:bCs/>
-          <w:lang w:val="en-US"/>
-        </w:rPr>
-        <w:t xml:space="preserve"> Telemetry</w:t>
+        <w:t>OpenFly Telemetry</w:t>
       </w:r>
       <w:r>
         <w:rPr>
@@ -11696,7 +11453,6 @@
         </w:rPr>
         <w:t xml:space="preserve"> – </w:t>
       </w:r>
-      <w:proofErr w:type="spellStart"/>
       <w:r>
         <w:rPr>
           <w:b/>
@@ -11711,16 +11467,15 @@
           <w:bCs/>
           <w:lang w:val="en-US"/>
         </w:rPr>
-        <w:t>penFly</w:t>
-      </w:r>
-      <w:proofErr w:type="spellEnd"/>
+        <w:t>penFly Telemetry</w:t>
+      </w:r>
       <w:r>
         <w:rPr>
           <w:b/>
           <w:bCs/>
           <w:lang w:val="en-US"/>
         </w:rPr>
-        <w:t xml:space="preserve"> Telemetry</w:t>
+        <w:t xml:space="preserve"> </w:t>
       </w:r>
       <w:r>
         <w:rPr>
@@ -11728,14 +11483,6 @@
           <w:bCs/>
           <w:lang w:val="en-US"/>
         </w:rPr>
-        <w:t xml:space="preserve"> </w:t>
-      </w:r>
-      <w:r>
-        <w:rPr>
-          <w:b/>
-          <w:bCs/>
-          <w:lang w:val="en-US"/>
-        </w:rPr>
         <w:t>WIKI</w:t>
       </w:r>
     </w:p>
@@ -11753,7 +11500,12 @@
       </w:r>
     </w:p>
     <w:sectPr>
-      <w:footerReference w:type="default" r:id="rId40"/>
+      <w:headerReference w:type="even" r:id="rId40"/>
+      <w:headerReference w:type="default" r:id="rId41"/>
+      <w:footerReference w:type="even" r:id="rId42"/>
+      <w:footerReference w:type="default" r:id="rId43"/>
+      <w:headerReference w:type="first" r:id="rId44"/>
+      <w:footerReference w:type="first" r:id="rId45"/>
       <w:pgSz w:w="11906" w:h="16838"/>
       <w:pgMar w:top="1440" w:right="1440" w:bottom="1440" w:left="1440" w:header="720" w:footer="720" w:gutter="0"/>
       <w:cols w:space="720"/>
@@ -11789,6 +11541,16 @@
 </file>
 
 <file path=word/footer1.xml><?xml version="1.0" encoding="utf-8"?>
+<w:ftr xmlns:wpc="http://schemas.microsoft.com/office/word/2010/wordprocessingCanvas" xmlns:cx="http://schemas.microsoft.com/office/drawing/2014/chartex" xmlns:cx1="http://schemas.microsoft.com/office/drawing/2015/9/8/chartex" xmlns:cx2="http://schemas.microsoft.com/office/drawing/2015/10/21/chartex" xmlns:cx3="http://schemas.microsoft.com/office/drawing/2016/5/9/chartex" xmlns:cx4="http://schemas.microsoft.com/office/drawing/2016/5/10/chartex" xmlns:cx5="http://schemas.microsoft.com/office/drawing/2016/5/11/chartex" xmlns:cx6="http://schemas.microsoft.com/office/drawing/2016/5/12/chartex" xmlns:cx7="http://schemas.microsoft.com/office/drawing/2016/5/13/chartex" xmlns:cx8="http://schemas.microsoft.com/office/drawing/2016/5/14/chartex" xmlns:mc="http://schemas.openxmlformats.org/markup-compatibility/2006" xmlns:aink="http://schemas.microsoft.com/office/drawing/2016/ink" xmlns:am3d="http://schemas.microsoft.com/office/drawing/2017/model3d" xmlns:o="urn:schemas-microsoft-com:office:office" xmlns:r="http://schemas.openxmlformats.org/officeDocument/2006/relationships" xmlns:m="http://schemas.openxmlformats.org/officeDocument/2006/math" xmlns:v="urn:schemas-microsoft-com:vml" xmlns:wp14="http://schemas.microsoft.com/office/word/2010/wordprocessingDrawing" xmlns:wp="http://schemas.openxmlformats.org/drawingml/2006/wordprocessingDrawing" xmlns:w10="urn:schemas-microsoft-com:office:word" xmlns:w="http://schemas.openxmlformats.org/wordprocessingml/2006/main" xmlns:w14="http://schemas.microsoft.com/office/word/2010/wordml" xmlns:w15="http://schemas.microsoft.com/office/word/2012/wordml" xmlns:w16cid="http://schemas.microsoft.com/office/word/2016/wordml/cid" xmlns:w16se="http://schemas.microsoft.com/office/word/2015/wordml/symex" xmlns:wpg="http://schemas.microsoft.com/office/word/2010/wordprocessingGroup" xmlns:wpi="http://schemas.microsoft.com/office/word/2010/wordprocessingInk" xmlns:wne="http://schemas.microsoft.com/office/word/2006/wordml" xmlns:wps="http://schemas.microsoft.com/office/word/2010/wordprocessingShape" mc:Ignorable="w14 w15 w16se w16cid wp14">
+  <w:p>
+    <w:pPr>
+      <w:pStyle w:val="Sidfot"/>
+    </w:pPr>
+  </w:p>
+</w:ftr>
+</file>
+
+<file path=word/footer2.xml><?xml version="1.0" encoding="utf-8"?>
 <w:ftr xmlns:wpc="http://schemas.microsoft.com/office/word/2010/wordprocessingCanvas" xmlns:cx="http://schemas.microsoft.com/office/drawing/2014/chartex" xmlns:cx1="http://schemas.microsoft.com/office/drawing/2015/9/8/chartex" xmlns:cx2="http://schemas.microsoft.com/office/drawing/2015/10/21/chartex" xmlns:cx3="http://schemas.microsoft.com/office/drawing/2016/5/9/chartex" xmlns:cx4="http://schemas.microsoft.com/office/drawing/2016/5/10/chartex" xmlns:cx5="http://schemas.microsoft.com/office/drawing/2016/5/11/chartex" xmlns:cx6="http://schemas.microsoft.com/office/drawing/2016/5/12/chartex" xmlns:cx7="http://schemas.microsoft.com/office/drawing/2016/5/13/chartex" xmlns:cx8="http://schemas.microsoft.com/office/drawing/2016/5/14/chartex" xmlns:mc="http://schemas.openxmlformats.org/markup-compatibility/2006" xmlns:aink="http://schemas.microsoft.com/office/drawing/2016/ink" xmlns:am3d="http://schemas.microsoft.com/office/drawing/2017/model3d" xmlns:o="urn:schemas-microsoft-com:office:office" xmlns:r="http://schemas.openxmlformats.org/officeDocument/2006/relationships" xmlns:m="http://schemas.openxmlformats.org/officeDocument/2006/math" xmlns:v="urn:schemas-microsoft-com:vml" xmlns:wp14="http://schemas.microsoft.com/office/word/2010/wordprocessingDrawing" xmlns:wp="http://schemas.openxmlformats.org/drawingml/2006/wordprocessingDrawing" xmlns:w10="urn:schemas-microsoft-com:office:word" xmlns:w="http://schemas.openxmlformats.org/wordprocessingml/2006/main" xmlns:w14="http://schemas.microsoft.com/office/word/2010/wordml" xmlns:w15="http://schemas.microsoft.com/office/word/2012/wordml" xmlns:w16cid="http://schemas.microsoft.com/office/word/2016/wordml/cid" xmlns:w16se="http://schemas.microsoft.com/office/word/2015/wordml/symex" xmlns:wpg="http://schemas.microsoft.com/office/word/2010/wordprocessingGroup" xmlns:wpi="http://schemas.microsoft.com/office/word/2010/wordprocessingInk" xmlns:wne="http://schemas.microsoft.com/office/word/2006/wordml" xmlns:wps="http://schemas.microsoft.com/office/word/2010/wordprocessingShape" mc:Ignorable="w14 w15 w16se w16cid wp14">
   <w:p>
     <w:pPr>
@@ -11838,8 +11600,10 @@
       <w:rPr>
         <w:lang w:val="en-US"/>
       </w:rPr>
-      <w:t>4</w:t>
+      <w:t>5</w:t>
     </w:r>
+    <w:bookmarkStart w:id="0" w:name="_GoBack"/>
+    <w:bookmarkEnd w:id="0"/>
     <w:r>
       <w:rPr>
         <w:lang w:val="en-US"/>
@@ -11918,19 +11682,11 @@
       </w:rPr>
       <w:tab/>
     </w:r>
-    <w:proofErr w:type="spellStart"/>
     <w:r>
       <w:rPr>
         <w:lang w:val="en-US"/>
       </w:rPr>
-      <w:t>OpenFly</w:t>
-    </w:r>
-    <w:proofErr w:type="spellEnd"/>
-    <w:r>
-      <w:rPr>
-        <w:lang w:val="en-US"/>
-      </w:rPr>
-      <w:t xml:space="preserve"> Telemetry </w:t>
+      <w:t xml:space="preserve">OpenFly Telemetry </w:t>
     </w:r>
     <w:r>
       <w:rPr>
@@ -11943,6 +11699,16 @@
 </w:ftr>
 </file>
 
+<file path=word/footer3.xml><?xml version="1.0" encoding="utf-8"?>
+<w:ftr xmlns:wpc="http://schemas.microsoft.com/office/word/2010/wordprocessingCanvas" xmlns:cx="http://schemas.microsoft.com/office/drawing/2014/chartex" xmlns:cx1="http://schemas.microsoft.com/office/drawing/2015/9/8/chartex" xmlns:cx2="http://schemas.microsoft.com/office/drawing/2015/10/21/chartex" xmlns:cx3="http://schemas.microsoft.com/office/drawing/2016/5/9/chartex" xmlns:cx4="http://schemas.microsoft.com/office/drawing/2016/5/10/chartex" xmlns:cx5="http://schemas.microsoft.com/office/drawing/2016/5/11/chartex" xmlns:cx6="http://schemas.microsoft.com/office/drawing/2016/5/12/chartex" xmlns:cx7="http://schemas.microsoft.com/office/drawing/2016/5/13/chartex" xmlns:cx8="http://schemas.microsoft.com/office/drawing/2016/5/14/chartex" xmlns:mc="http://schemas.openxmlformats.org/markup-compatibility/2006" xmlns:aink="http://schemas.microsoft.com/office/drawing/2016/ink" xmlns:am3d="http://schemas.microsoft.com/office/drawing/2017/model3d" xmlns:o="urn:schemas-microsoft-com:office:office" xmlns:r="http://schemas.openxmlformats.org/officeDocument/2006/relationships" xmlns:m="http://schemas.openxmlformats.org/officeDocument/2006/math" xmlns:v="urn:schemas-microsoft-com:vml" xmlns:wp14="http://schemas.microsoft.com/office/word/2010/wordprocessingDrawing" xmlns:wp="http://schemas.openxmlformats.org/drawingml/2006/wordprocessingDrawing" xmlns:w10="urn:schemas-microsoft-com:office:word" xmlns:w="http://schemas.openxmlformats.org/wordprocessingml/2006/main" xmlns:w14="http://schemas.microsoft.com/office/word/2010/wordml" xmlns:w15="http://schemas.microsoft.com/office/word/2012/wordml" xmlns:w16cid="http://schemas.microsoft.com/office/word/2016/wordml/cid" xmlns:w16se="http://schemas.microsoft.com/office/word/2015/wordml/symex" xmlns:wpg="http://schemas.microsoft.com/office/word/2010/wordprocessingGroup" xmlns:wpi="http://schemas.microsoft.com/office/word/2010/wordprocessingInk" xmlns:wne="http://schemas.microsoft.com/office/word/2006/wordml" xmlns:wps="http://schemas.microsoft.com/office/word/2010/wordprocessingShape" mc:Ignorable="w14 w15 w16se w16cid wp14">
+  <w:p>
+    <w:pPr>
+      <w:pStyle w:val="Sidfot"/>
+    </w:pPr>
+  </w:p>
+</w:ftr>
+</file>
+
 <file path=word/footnotes.xml><?xml version="1.0" encoding="utf-8"?>
 <w:footnotes xmlns:wpc="http://schemas.microsoft.com/office/word/2010/wordprocessingCanvas" xmlns:cx="http://schemas.microsoft.com/office/drawing/2014/chartex" xmlns:cx1="http://schemas.microsoft.com/office/drawing/2015/9/8/chartex" xmlns:cx2="http://schemas.microsoft.com/office/drawing/2015/10/21/chartex" xmlns:cx3="http://schemas.microsoft.com/office/drawing/2016/5/9/chartex" xmlns:cx4="http://schemas.microsoft.com/office/drawing/2016/5/10/chartex" xmlns:cx5="http://schemas.microsoft.com/office/drawing/2016/5/11/chartex" xmlns:cx6="http://schemas.microsoft.com/office/drawing/2016/5/12/chartex" xmlns:cx7="http://schemas.microsoft.com/office/drawing/2016/5/13/chartex" xmlns:cx8="http://schemas.microsoft.com/office/drawing/2016/5/14/chartex" xmlns:mc="http://schemas.openxmlformats.org/markup-compatibility/2006" xmlns:aink="http://schemas.microsoft.com/office/drawing/2016/ink" xmlns:am3d="http://schemas.microsoft.com/office/drawing/2017/model3d" xmlns:o="urn:schemas-microsoft-com:office:office" xmlns:r="http://schemas.openxmlformats.org/officeDocument/2006/relationships" xmlns:m="http://schemas.openxmlformats.org/officeDocument/2006/math" xmlns:v="urn:schemas-microsoft-com:vml" xmlns:wp14="http://schemas.microsoft.com/office/word/2010/wordprocessingDrawing" xmlns:wp="http://schemas.openxmlformats.org/drawingml/2006/wordprocessingDrawing" xmlns:w10="urn:schemas-microsoft-com:office:word" xmlns:w="http://schemas.openxmlformats.org/wordprocessingml/2006/main" xmlns:w14="http://schemas.microsoft.com/office/word/2010/wordml" xmlns:w15="http://schemas.microsoft.com/office/word/2012/wordml" xmlns:w16cid="http://schemas.microsoft.com/office/word/2016/wordml/cid" xmlns:w16se="http://schemas.microsoft.com/office/word/2015/wordml/symex" xmlns:wpg="http://schemas.microsoft.com/office/word/2010/wordprocessingGroup" xmlns:wpi="http://schemas.microsoft.com/office/word/2010/wordprocessingInk" xmlns:wne="http://schemas.microsoft.com/office/word/2006/wordml" xmlns:wps="http://schemas.microsoft.com/office/word/2010/wordprocessingShape" mc:Ignorable="w14 w15 w16se w16cid wp14">
   <w:footnote w:type="separator" w:id="-1">
@@ -11966,6 +11732,36 @@
     </w:p>
   </w:footnote>
 </w:footnotes>
+</file>
+
+<file path=word/header1.xml><?xml version="1.0" encoding="utf-8"?>
+<w:hdr xmlns:wpc="http://schemas.microsoft.com/office/word/2010/wordprocessingCanvas" xmlns:cx="http://schemas.microsoft.com/office/drawing/2014/chartex" xmlns:cx1="http://schemas.microsoft.com/office/drawing/2015/9/8/chartex" xmlns:cx2="http://schemas.microsoft.com/office/drawing/2015/10/21/chartex" xmlns:cx3="http://schemas.microsoft.com/office/drawing/2016/5/9/chartex" xmlns:cx4="http://schemas.microsoft.com/office/drawing/2016/5/10/chartex" xmlns:cx5="http://schemas.microsoft.com/office/drawing/2016/5/11/chartex" xmlns:cx6="http://schemas.microsoft.com/office/drawing/2016/5/12/chartex" xmlns:cx7="http://schemas.microsoft.com/office/drawing/2016/5/13/chartex" xmlns:cx8="http://schemas.microsoft.com/office/drawing/2016/5/14/chartex" xmlns:mc="http://schemas.openxmlformats.org/markup-compatibility/2006" xmlns:aink="http://schemas.microsoft.com/office/drawing/2016/ink" xmlns:am3d="http://schemas.microsoft.com/office/drawing/2017/model3d" xmlns:o="urn:schemas-microsoft-com:office:office" xmlns:r="http://schemas.openxmlformats.org/officeDocument/2006/relationships" xmlns:m="http://schemas.openxmlformats.org/officeDocument/2006/math" xmlns:v="urn:schemas-microsoft-com:vml" xmlns:wp14="http://schemas.microsoft.com/office/word/2010/wordprocessingDrawing" xmlns:wp="http://schemas.openxmlformats.org/drawingml/2006/wordprocessingDrawing" xmlns:w10="urn:schemas-microsoft-com:office:word" xmlns:w="http://schemas.openxmlformats.org/wordprocessingml/2006/main" xmlns:w14="http://schemas.microsoft.com/office/word/2010/wordml" xmlns:w15="http://schemas.microsoft.com/office/word/2012/wordml" xmlns:w16cid="http://schemas.microsoft.com/office/word/2016/wordml/cid" xmlns:w16se="http://schemas.microsoft.com/office/word/2015/wordml/symex" xmlns:wpg="http://schemas.microsoft.com/office/word/2010/wordprocessingGroup" xmlns:wpi="http://schemas.microsoft.com/office/word/2010/wordprocessingInk" xmlns:wne="http://schemas.microsoft.com/office/word/2006/wordml" xmlns:wps="http://schemas.microsoft.com/office/word/2010/wordprocessingShape" mc:Ignorable="w14 w15 w16se w16cid wp14">
+  <w:p>
+    <w:pPr>
+      <w:pStyle w:val="Sidhuvud"/>
+    </w:pPr>
+  </w:p>
+</w:hdr>
+</file>
+
+<file path=word/header2.xml><?xml version="1.0" encoding="utf-8"?>
+<w:hdr xmlns:wpc="http://schemas.microsoft.com/office/word/2010/wordprocessingCanvas" xmlns:cx="http://schemas.microsoft.com/office/drawing/2014/chartex" xmlns:cx1="http://schemas.microsoft.com/office/drawing/2015/9/8/chartex" xmlns:cx2="http://schemas.microsoft.com/office/drawing/2015/10/21/chartex" xmlns:cx3="http://schemas.microsoft.com/office/drawing/2016/5/9/chartex" xmlns:cx4="http://schemas.microsoft.com/office/drawing/2016/5/10/chartex" xmlns:cx5="http://schemas.microsoft.com/office/drawing/2016/5/11/chartex" xmlns:cx6="http://schemas.microsoft.com/office/drawing/2016/5/12/chartex" xmlns:cx7="http://schemas.microsoft.com/office/drawing/2016/5/13/chartex" xmlns:cx8="http://schemas.microsoft.com/office/drawing/2016/5/14/chartex" xmlns:mc="http://schemas.openxmlformats.org/markup-compatibility/2006" xmlns:aink="http://schemas.microsoft.com/office/drawing/2016/ink" xmlns:am3d="http://schemas.microsoft.com/office/drawing/2017/model3d" xmlns:o="urn:schemas-microsoft-com:office:office" xmlns:r="http://schemas.openxmlformats.org/officeDocument/2006/relationships" xmlns:m="http://schemas.openxmlformats.org/officeDocument/2006/math" xmlns:v="urn:schemas-microsoft-com:vml" xmlns:wp14="http://schemas.microsoft.com/office/word/2010/wordprocessingDrawing" xmlns:wp="http://schemas.openxmlformats.org/drawingml/2006/wordprocessingDrawing" xmlns:w10="urn:schemas-microsoft-com:office:word" xmlns:w="http://schemas.openxmlformats.org/wordprocessingml/2006/main" xmlns:w14="http://schemas.microsoft.com/office/word/2010/wordml" xmlns:w15="http://schemas.microsoft.com/office/word/2012/wordml" xmlns:w16cid="http://schemas.microsoft.com/office/word/2016/wordml/cid" xmlns:w16se="http://schemas.microsoft.com/office/word/2015/wordml/symex" xmlns:wpg="http://schemas.microsoft.com/office/word/2010/wordprocessingGroup" xmlns:wpi="http://schemas.microsoft.com/office/word/2010/wordprocessingInk" xmlns:wne="http://schemas.microsoft.com/office/word/2006/wordml" xmlns:wps="http://schemas.microsoft.com/office/word/2010/wordprocessingShape" mc:Ignorable="w14 w15 w16se w16cid wp14">
+  <w:p>
+    <w:pPr>
+      <w:pStyle w:val="Sidhuvud"/>
+    </w:pPr>
+  </w:p>
+</w:hdr>
+</file>
+
+<file path=word/header3.xml><?xml version="1.0" encoding="utf-8"?>
+<w:hdr xmlns:wpc="http://schemas.microsoft.com/office/word/2010/wordprocessingCanvas" xmlns:cx="http://schemas.microsoft.com/office/drawing/2014/chartex" xmlns:cx1="http://schemas.microsoft.com/office/drawing/2015/9/8/chartex" xmlns:cx2="http://schemas.microsoft.com/office/drawing/2015/10/21/chartex" xmlns:cx3="http://schemas.microsoft.com/office/drawing/2016/5/9/chartex" xmlns:cx4="http://schemas.microsoft.com/office/drawing/2016/5/10/chartex" xmlns:cx5="http://schemas.microsoft.com/office/drawing/2016/5/11/chartex" xmlns:cx6="http://schemas.microsoft.com/office/drawing/2016/5/12/chartex" xmlns:cx7="http://schemas.microsoft.com/office/drawing/2016/5/13/chartex" xmlns:cx8="http://schemas.microsoft.com/office/drawing/2016/5/14/chartex" xmlns:mc="http://schemas.openxmlformats.org/markup-compatibility/2006" xmlns:aink="http://schemas.microsoft.com/office/drawing/2016/ink" xmlns:am3d="http://schemas.microsoft.com/office/drawing/2017/model3d" xmlns:o="urn:schemas-microsoft-com:office:office" xmlns:r="http://schemas.openxmlformats.org/officeDocument/2006/relationships" xmlns:m="http://schemas.openxmlformats.org/officeDocument/2006/math" xmlns:v="urn:schemas-microsoft-com:vml" xmlns:wp14="http://schemas.microsoft.com/office/word/2010/wordprocessingDrawing" xmlns:wp="http://schemas.openxmlformats.org/drawingml/2006/wordprocessingDrawing" xmlns:w10="urn:schemas-microsoft-com:office:word" xmlns:w="http://schemas.openxmlformats.org/wordprocessingml/2006/main" xmlns:w14="http://schemas.microsoft.com/office/word/2010/wordml" xmlns:w15="http://schemas.microsoft.com/office/word/2012/wordml" xmlns:w16cid="http://schemas.microsoft.com/office/word/2016/wordml/cid" xmlns:w16se="http://schemas.microsoft.com/office/word/2015/wordml/symex" xmlns:wpg="http://schemas.microsoft.com/office/word/2010/wordprocessingGroup" xmlns:wpi="http://schemas.microsoft.com/office/word/2010/wordprocessingInk" xmlns:wne="http://schemas.microsoft.com/office/word/2006/wordml" xmlns:wps="http://schemas.microsoft.com/office/word/2010/wordprocessingShape" mc:Ignorable="w14 w15 w16se w16cid wp14">
+  <w:p>
+    <w:pPr>
+      <w:pStyle w:val="Sidhuvud"/>
+    </w:pPr>
+  </w:p>
+</w:hdr>
 </file>
 
 <file path=word/numbering.xml><?xml version="1.0" encoding="utf-8"?>
@@ -13076,7 +12872,7 @@
 </file>
 
 <file path=customXml/itemProps1.xml><?xml version="1.0" encoding="utf-8"?>
-<ds:datastoreItem xmlns:ds="http://schemas.openxmlformats.org/officeDocument/2006/customXml" ds:itemID="{F65C47E7-4DB5-4FAD-9C7D-02527113A51D}">
+<ds:datastoreItem xmlns:ds="http://schemas.openxmlformats.org/officeDocument/2006/customXml" ds:itemID="{A9910B29-AB3D-45FD-96A1-068315152B82}">
   <ds:schemaRefs>
     <ds:schemaRef ds:uri="http://schemas.openxmlformats.org/officeDocument/2006/bibliography"/>
   </ds:schemaRefs>

</xml_diff>

<commit_message>
Corrected the error where BME280 was placed as U1 instead of BMP280 This is the baseline that will be delivered as the P1A prototype card.
</commit_message>
<xml_diff>
--- a/pcb/sensors/Open_Telemetry_digitalSensorShield/Documentation/OpenFlyTelemetryOFT001V1.docx
+++ b/pcb/sensors/Open_Telemetry_digitalSensorShield/Documentation/OpenFlyTelemetryOFT001V1.docx
@@ -67,6 +67,7 @@
           </wp:anchor>
         </w:drawing>
       </w:r>
+      <w:proofErr w:type="spellStart"/>
       <w:r>
         <w:rPr>
           <w:b/>
@@ -75,7 +76,18 @@
           <w:szCs w:val="96"/>
           <w:lang w:val="en-US"/>
         </w:rPr>
-        <w:t xml:space="preserve">OpenFly Telemetry </w:t>
+        <w:t>OpenFly</w:t>
+      </w:r>
+      <w:proofErr w:type="spellEnd"/>
+      <w:r>
+        <w:rPr>
+          <w:b/>
+          <w:bCs/>
+          <w:sz w:val="96"/>
+          <w:szCs w:val="96"/>
+          <w:lang w:val="en-US"/>
+        </w:rPr>
+        <w:t xml:space="preserve"> Telemetry </w:t>
       </w:r>
       <w:r>
         <w:rPr>
@@ -367,11 +379,19 @@
         </w:rPr>
         <w:t xml:space="preserve">official </w:t>
       </w:r>
-      <w:r>
-        <w:rPr>
-          <w:lang w:val="en-US"/>
-        </w:rPr>
-        <w:t>OpenFly Telemetry project</w:t>
+      <w:proofErr w:type="spellStart"/>
+      <w:r>
+        <w:rPr>
+          <w:lang w:val="en-US"/>
+        </w:rPr>
+        <w:t>OpenFly</w:t>
+      </w:r>
+      <w:proofErr w:type="spellEnd"/>
+      <w:r>
+        <w:rPr>
+          <w:lang w:val="en-US"/>
+        </w:rPr>
+        <w:t xml:space="preserve"> Telemetry project</w:t>
       </w:r>
       <w:r>
         <w:rPr>
@@ -528,12 +548,14 @@
         </w:rPr>
         <w:t xml:space="preserve">the </w:t>
       </w:r>
+      <w:proofErr w:type="spellStart"/>
       <w:r>
         <w:rPr>
           <w:lang w:val="en-US"/>
         </w:rPr>
         <w:t>OpenFly</w:t>
       </w:r>
+      <w:proofErr w:type="spellEnd"/>
       <w:r>
         <w:rPr>
           <w:lang w:val="en-US"/>
@@ -721,6 +743,7 @@
           <w:lang w:val="en-US"/>
         </w:rPr>
       </w:pPr>
+      <w:proofErr w:type="spellStart"/>
       <w:r>
         <w:rPr>
           <w:b/>
@@ -728,15 +751,16 @@
           <w:lang w:val="en-US"/>
         </w:rPr>
         <w:lastRenderedPageBreak/>
-        <w:t>OpenFly Telemetry</w:t>
-      </w:r>
+        <w:t>OpenFly</w:t>
+      </w:r>
+      <w:proofErr w:type="spellEnd"/>
       <w:r>
         <w:rPr>
           <w:b/>
           <w:bCs/>
           <w:lang w:val="en-US"/>
         </w:rPr>
-        <w:t xml:space="preserve"> </w:t>
+        <w:t xml:space="preserve"> Telemetry</w:t>
       </w:r>
       <w:r>
         <w:rPr>
@@ -744,6 +768,14 @@
           <w:bCs/>
           <w:lang w:val="en-US"/>
         </w:rPr>
+        <w:t xml:space="preserve"> </w:t>
+      </w:r>
+      <w:r>
+        <w:rPr>
+          <w:b/>
+          <w:bCs/>
+          <w:lang w:val="en-US"/>
+        </w:rPr>
         <w:t>overview</w:t>
       </w:r>
     </w:p>
@@ -753,11 +785,19 @@
           <w:lang w:val="en-US"/>
         </w:rPr>
       </w:pPr>
-      <w:r>
-        <w:rPr>
-          <w:lang w:val="en-US"/>
-        </w:rPr>
-        <w:t xml:space="preserve">OpenFly Telemetry is an </w:t>
+      <w:proofErr w:type="spellStart"/>
+      <w:r>
+        <w:rPr>
+          <w:lang w:val="en-US"/>
+        </w:rPr>
+        <w:t>OpenFly</w:t>
+      </w:r>
+      <w:proofErr w:type="spellEnd"/>
+      <w:r>
+        <w:rPr>
+          <w:lang w:val="en-US"/>
+        </w:rPr>
+        <w:t xml:space="preserve"> Telemetry is an </w:t>
       </w:r>
       <w:r>
         <w:rPr>
@@ -859,8 +899,16 @@
         <w:rPr>
           <w:lang w:val="en-US"/>
         </w:rPr>
-        <w:t xml:space="preserve"> are some time</w:t>
-      </w:r>
+        <w:t xml:space="preserve"> are </w:t>
+      </w:r>
+      <w:proofErr w:type="spellStart"/>
+      <w:r>
+        <w:rPr>
+          <w:lang w:val="en-US"/>
+        </w:rPr>
+        <w:t>some time</w:t>
+      </w:r>
+      <w:proofErr w:type="spellEnd"/>
       <w:r>
         <w:rPr>
           <w:lang w:val="en-US"/>
@@ -1016,7 +1064,21 @@
         <w:rPr>
           <w:lang w:val="en-US"/>
         </w:rPr>
-        <w:t>Figure 1: OpenFly Telemetry basic idea</w:t>
+        <w:t xml:space="preserve">Figure 1: </w:t>
+      </w:r>
+      <w:proofErr w:type="spellStart"/>
+      <w:r>
+        <w:rPr>
+          <w:lang w:val="en-US"/>
+        </w:rPr>
+        <w:t>OpenFly</w:t>
+      </w:r>
+      <w:proofErr w:type="spellEnd"/>
+      <w:r>
+        <w:rPr>
+          <w:lang w:val="en-US"/>
+        </w:rPr>
+        <w:t xml:space="preserve"> Telemetry basic idea</w:t>
       </w:r>
     </w:p>
     <w:p>
@@ -1060,13 +1122,22 @@
           <w:lang w:val="en-US"/>
         </w:rPr>
       </w:pPr>
+      <w:proofErr w:type="spellStart"/>
       <w:r>
         <w:rPr>
           <w:b/>
           <w:lang w:val="en-US"/>
         </w:rPr>
         <w:lastRenderedPageBreak/>
-        <w:t>OpenFly Telemetry (</w:t>
+        <w:t>OpenFly</w:t>
+      </w:r>
+      <w:proofErr w:type="spellEnd"/>
+      <w:r>
+        <w:rPr>
+          <w:b/>
+          <w:lang w:val="en-US"/>
+        </w:rPr>
+        <w:t xml:space="preserve"> Telemetry (</w:t>
       </w:r>
       <w:r>
         <w:rPr>
@@ -1263,7 +1334,21 @@
         <w:rPr>
           <w:lang w:val="en-US"/>
         </w:rPr>
-        <w:t xml:space="preserve">Figure 2: OpenFly Telemetry </w:t>
+        <w:t xml:space="preserve">Figure 2: </w:t>
+      </w:r>
+      <w:proofErr w:type="spellStart"/>
+      <w:r>
+        <w:rPr>
+          <w:lang w:val="en-US"/>
+        </w:rPr>
+        <w:t>OpenFly</w:t>
+      </w:r>
+      <w:proofErr w:type="spellEnd"/>
+      <w:r>
+        <w:rPr>
+          <w:lang w:val="en-US"/>
+        </w:rPr>
+        <w:t xml:space="preserve"> Telemetry </w:t>
       </w:r>
       <w:r>
         <w:rPr>
@@ -1409,7 +1494,14 @@
         <w:rPr>
           <w:lang w:val="en-US"/>
         </w:rPr>
-        <w:t>from E</w:t>
+        <w:t xml:space="preserve">from </w:t>
+      </w:r>
+      <w:proofErr w:type="spellStart"/>
+      <w:r>
+        <w:rPr>
+          <w:lang w:val="en-US"/>
+        </w:rPr>
+        <w:t>E</w:t>
       </w:r>
       <w:r>
         <w:rPr>
@@ -1427,7 +1519,14 @@
         <w:rPr>
           <w:lang w:val="en-US"/>
         </w:rPr>
-        <w:t>f (</w:t>
+        <w:t>f</w:t>
+      </w:r>
+      <w:proofErr w:type="spellEnd"/>
+      <w:r>
+        <w:rPr>
+          <w:lang w:val="en-US"/>
+        </w:rPr>
+        <w:t xml:space="preserve"> (</w:t>
       </w:r>
       <w:r>
         <w:rPr>
@@ -2035,11 +2134,19 @@
         </w:rPr>
         <w:t xml:space="preserve">: </w:t>
       </w:r>
-      <w:r>
-        <w:rPr>
-          <w:lang w:val="en-US"/>
-        </w:rPr>
-        <w:t xml:space="preserve">Frsky XR4 </w:t>
+      <w:proofErr w:type="spellStart"/>
+      <w:r>
+        <w:rPr>
+          <w:lang w:val="en-US"/>
+        </w:rPr>
+        <w:t>Frsky</w:t>
+      </w:r>
+      <w:proofErr w:type="spellEnd"/>
+      <w:r>
+        <w:rPr>
+          <w:lang w:val="en-US"/>
+        </w:rPr>
+        <w:t xml:space="preserve"> XR4 </w:t>
       </w:r>
       <w:r>
         <w:rPr>
@@ -3220,6 +3327,13 @@
           <w:lang w:val="en-US"/>
         </w:rPr>
       </w:pPr>
+    </w:p>
+    <w:p>
+      <w:pPr>
+        <w:rPr>
+          <w:lang w:val="en-US"/>
+        </w:rPr>
+      </w:pPr>
       <w:r>
         <w:rPr>
           <w:noProof/>
@@ -6709,6 +6823,7 @@
                 <w:lang w:val="en-US"/>
               </w:rPr>
             </w:pPr>
+            <w:proofErr w:type="spellStart"/>
             <w:r>
               <w:rPr>
                 <w:b/>
@@ -6719,6 +6834,7 @@
               </w:rPr>
               <w:t>Addr</w:t>
             </w:r>
+            <w:proofErr w:type="spellEnd"/>
           </w:p>
         </w:tc>
         <w:tc>
@@ -7056,6 +7172,15 @@
         </w:rPr>
         <w:t xml:space="preserve"> (not default)</w:t>
       </w:r>
+    </w:p>
+    <w:p>
+      <w:pPr>
+        <w:rPr>
+          <w:sz w:val="16"/>
+          <w:szCs w:val="16"/>
+          <w:lang w:val="en-US"/>
+        </w:rPr>
+      </w:pPr>
     </w:p>
     <w:p>
       <w:pPr>
@@ -7468,8 +7593,16 @@
               <w:rPr>
                 <w:lang w:val="en-US"/>
               </w:rPr>
-              <w:t>100 mW</w:t>
-            </w:r>
+              <w:t xml:space="preserve">100 </w:t>
+            </w:r>
+            <w:proofErr w:type="spellStart"/>
+            <w:r>
+              <w:rPr>
+                <w:lang w:val="en-US"/>
+              </w:rPr>
+              <w:t>mW</w:t>
+            </w:r>
+            <w:proofErr w:type="spellEnd"/>
           </w:p>
         </w:tc>
         <w:tc>
@@ -7486,8 +7619,16 @@
               <w:rPr>
                 <w:lang w:val="en-US"/>
               </w:rPr>
-              <w:t>400 mW</w:t>
-            </w:r>
+              <w:t xml:space="preserve">400 </w:t>
+            </w:r>
+            <w:proofErr w:type="spellStart"/>
+            <w:r>
+              <w:rPr>
+                <w:lang w:val="en-US"/>
+              </w:rPr>
+              <w:t>mW</w:t>
+            </w:r>
+            <w:proofErr w:type="spellEnd"/>
           </w:p>
         </w:tc>
         <w:tc>
@@ -7560,8 +7701,16 @@
               <w:rPr>
                 <w:lang w:val="en-US"/>
               </w:rPr>
-              <w:t>85 degC</w:t>
-            </w:r>
+              <w:t xml:space="preserve">85 </w:t>
+            </w:r>
+            <w:proofErr w:type="spellStart"/>
+            <w:r>
+              <w:rPr>
+                <w:lang w:val="en-US"/>
+              </w:rPr>
+              <w:t>degC</w:t>
+            </w:r>
+            <w:proofErr w:type="spellEnd"/>
           </w:p>
         </w:tc>
         <w:tc>
@@ -7578,8 +7727,16 @@
               <w:rPr>
                 <w:lang w:val="en-US"/>
               </w:rPr>
-              <w:t>-40 degC</w:t>
-            </w:r>
+              <w:t xml:space="preserve">-40 </w:t>
+            </w:r>
+            <w:proofErr w:type="spellStart"/>
+            <w:r>
+              <w:rPr>
+                <w:lang w:val="en-US"/>
+              </w:rPr>
+              <w:t>degC</w:t>
+            </w:r>
+            <w:proofErr w:type="spellEnd"/>
           </w:p>
         </w:tc>
       </w:tr>
@@ -7846,7 +8003,21 @@
               <w:rPr>
                 <w:lang w:val="en-US"/>
               </w:rPr>
-              <w:t>DC current:</w:t>
+              <w:t xml:space="preserve">DC </w:t>
+            </w:r>
+            <w:r>
+              <w:rPr>
+                <w:lang w:val="en-US"/>
+              </w:rPr>
+              <w:t xml:space="preserve">feed </w:t>
+            </w:r>
+            <w:bookmarkStart w:id="0" w:name="_GoBack"/>
+            <w:bookmarkEnd w:id="0"/>
+            <w:r>
+              <w:rPr>
+                <w:lang w:val="en-US"/>
+              </w:rPr>
+              <w:t>current:</w:t>
             </w:r>
           </w:p>
         </w:tc>
@@ -8454,8 +8625,16 @@
         <w:rPr>
           <w:lang w:val="en-US"/>
         </w:rPr>
-        <w:t>9-Axis Accelerometer, Gyroscope and Magenetometer</w:t>
-      </w:r>
+        <w:t xml:space="preserve">9-Axis Accelerometer, Gyroscope and </w:t>
+      </w:r>
+      <w:proofErr w:type="spellStart"/>
+      <w:r>
+        <w:rPr>
+          <w:lang w:val="en-US"/>
+        </w:rPr>
+        <w:t>Magenetometer</w:t>
+      </w:r>
+      <w:proofErr w:type="spellEnd"/>
       <w:r>
         <w:rPr>
           <w:lang w:val="en-US"/>
@@ -8784,13 +8963,27 @@
         <w:rPr>
           <w:lang w:val="en-US"/>
         </w:rPr>
-        <w:t>by PC</w:t>
-      </w:r>
-      <w:r>
-        <w:rPr>
-          <w:lang w:val="en-US"/>
-        </w:rPr>
-        <w:t>Bway (</w:t>
+        <w:t xml:space="preserve">by </w:t>
+      </w:r>
+      <w:proofErr w:type="spellStart"/>
+      <w:r>
+        <w:rPr>
+          <w:lang w:val="en-US"/>
+        </w:rPr>
+        <w:t>PC</w:t>
+      </w:r>
+      <w:r>
+        <w:rPr>
+          <w:lang w:val="en-US"/>
+        </w:rPr>
+        <w:t>Bway</w:t>
+      </w:r>
+      <w:proofErr w:type="spellEnd"/>
+      <w:r>
+        <w:rPr>
+          <w:lang w:val="en-US"/>
+        </w:rPr>
+        <w:t xml:space="preserve"> (</w:t>
       </w:r>
       <w:r>
         <w:rPr>
@@ -9761,7 +9954,21 @@
         <w:rPr>
           <w:lang w:val="en-US"/>
         </w:rPr>
-        <w:t>Based on PCBWay PCB substrate stack-up</w:t>
+        <w:t xml:space="preserve">Based on </w:t>
+      </w:r>
+      <w:proofErr w:type="spellStart"/>
+      <w:r>
+        <w:rPr>
+          <w:lang w:val="en-US"/>
+        </w:rPr>
+        <w:t>PCBWay</w:t>
+      </w:r>
+      <w:proofErr w:type="spellEnd"/>
+      <w:r>
+        <w:rPr>
+          <w:lang w:val="en-US"/>
+        </w:rPr>
+        <w:t xml:space="preserve"> PCB substrate stack-up</w:t>
       </w:r>
       <w:r>
         <w:rPr>
@@ -10497,7 +10704,14 @@
         <w:rPr>
           <w:lang w:val="en-US"/>
         </w:rPr>
-        <w:t xml:space="preserve"> m</w:t>
+        <w:t xml:space="preserve"> </w:t>
+      </w:r>
+      <w:proofErr w:type="spellStart"/>
+      <w:r>
+        <w:rPr>
+          <w:lang w:val="en-US"/>
+        </w:rPr>
+        <w:t>m</w:t>
       </w:r>
       <w:r>
         <w:rPr>
@@ -10505,6 +10719,7 @@
         </w:rPr>
         <w:t>dB</w:t>
       </w:r>
+      <w:proofErr w:type="spellEnd"/>
       <w:r>
         <w:rPr>
           <w:lang w:val="en-US"/>
@@ -11206,13 +11421,23 @@
         </w:rPr>
         <w:t xml:space="preserve"> – </w:t>
       </w:r>
+      <w:proofErr w:type="spellStart"/>
       <w:r>
         <w:rPr>
           <w:b/>
           <w:bCs/>
           <w:lang w:val="en-US"/>
         </w:rPr>
-        <w:t>OpenFly Telemetry</w:t>
+        <w:t>OpenFly</w:t>
+      </w:r>
+      <w:proofErr w:type="spellEnd"/>
+      <w:r>
+        <w:rPr>
+          <w:b/>
+          <w:bCs/>
+          <w:lang w:val="en-US"/>
+        </w:rPr>
+        <w:t xml:space="preserve"> Telemetry</w:t>
       </w:r>
       <w:r>
         <w:rPr>
@@ -11453,6 +11678,7 @@
         </w:rPr>
         <w:t xml:space="preserve"> – </w:t>
       </w:r>
+      <w:proofErr w:type="spellStart"/>
       <w:r>
         <w:rPr>
           <w:b/>
@@ -11467,7 +11693,16 @@
           <w:bCs/>
           <w:lang w:val="en-US"/>
         </w:rPr>
-        <w:t>penFly Telemetry</w:t>
+        <w:t>penFly</w:t>
+      </w:r>
+      <w:proofErr w:type="spellEnd"/>
+      <w:r>
+        <w:rPr>
+          <w:b/>
+          <w:bCs/>
+          <w:lang w:val="en-US"/>
+        </w:rPr>
+        <w:t xml:space="preserve"> Telemetry</w:t>
       </w:r>
       <w:r>
         <w:rPr>
@@ -11602,8 +11837,6 @@
       </w:rPr>
       <w:t>5</w:t>
     </w:r>
-    <w:bookmarkStart w:id="0" w:name="_GoBack"/>
-    <w:bookmarkEnd w:id="0"/>
     <w:r>
       <w:rPr>
         <w:lang w:val="en-US"/>
@@ -11682,11 +11915,19 @@
       </w:rPr>
       <w:tab/>
     </w:r>
+    <w:proofErr w:type="spellStart"/>
     <w:r>
       <w:rPr>
         <w:lang w:val="en-US"/>
       </w:rPr>
-      <w:t xml:space="preserve">OpenFly Telemetry </w:t>
+      <w:t>OpenFly</w:t>
+    </w:r>
+    <w:proofErr w:type="spellEnd"/>
+    <w:r>
+      <w:rPr>
+        <w:lang w:val="en-US"/>
+      </w:rPr>
+      <w:t xml:space="preserve"> Telemetry </w:t>
     </w:r>
     <w:r>
       <w:rPr>
@@ -12872,7 +13113,7 @@
 </file>
 
 <file path=customXml/itemProps1.xml><?xml version="1.0" encoding="utf-8"?>
-<ds:datastoreItem xmlns:ds="http://schemas.openxmlformats.org/officeDocument/2006/customXml" ds:itemID="{A9910B29-AB3D-45FD-96A1-068315152B82}">
+<ds:datastoreItem xmlns:ds="http://schemas.openxmlformats.org/officeDocument/2006/customXml" ds:itemID="{ED6C5EB5-687F-4FF9-8409-14A9D3141878}">
   <ds:schemaRefs>
     <ds:schemaRef ds:uri="http://schemas.openxmlformats.org/officeDocument/2006/bibliography"/>
   </ds:schemaRefs>

</xml_diff>